<commit_message>
Update 9/21/2023 8:54PM EST
Update as of 8:54PM EST on 9/21/2023.
</commit_message>
<xml_diff>
--- a/&SPECIFIC/&BRAIN WAR CRIME PREVENTION/20230921 - Global United Defense, Inc. - Brain War Crime Prevention Security Systems - v1.0.1.16.docx
+++ b/&SPECIFIC/&BRAIN WAR CRIME PREVENTION/20230921 - Global United Defense, Inc. - Brain War Crime Prevention Security Systems - v1.0.1.16.docx
@@ -225,7 +225,7 @@
           <w:sz w:val="28"/>
           <w:szCs w:val="28"/>
         </w:rPr>
-        <w:t>9/21/2023 4:29:11 PM</w:t>
+        <w:t>9/21/2023 8:54:13 PM</w:t>
       </w:r>
     </w:p>
     <w:p>
@@ -9326,74 +9326,58 @@
           <w:bCs/>
           <w:color w:val="FF0000"/>
         </w:rPr>
-        <w:t xml:space="preserve">SIZZLING </w:t>
-      </w:r>
-      <w:r>
-        <w:rPr>
-          <w:b/>
-          <w:bCs/>
-          <w:color w:val="FF0000"/>
-        </w:rPr>
-        <w:t>HEADACHE</w:t>
-      </w:r>
-      <w:r>
-        <w:rPr>
-          <w:b/>
-          <w:bCs/>
-        </w:rPr>
-        <w:t>;</w:t>
-      </w:r>
-    </w:p>
-    <w:p>
-      <w:pPr>
-        <w:ind w:left="360"/>
-        <w:jc w:val="both"/>
-        <w:rPr>
-          <w:b/>
-          <w:bCs/>
-        </w:rPr>
-      </w:pPr>
-      <w:r>
-        <w:tab/>
-      </w:r>
-      <w:r>
-        <w:rPr>
-          <w:u w:val="single"/>
-        </w:rPr>
-        <w:t>PREVENTION SECURITY SYSTEM</w:t>
-      </w:r>
-      <w:r>
-        <w:rPr>
-          <w:u w:val="single"/>
-        </w:rPr>
-        <w:t>:</w:t>
-      </w:r>
-      <w:r>
-        <w:t xml:space="preserve"> </w:t>
-      </w:r>
-      <w:r>
-        <w:rPr>
-          <w:b/>
-          <w:bCs/>
-          <w:color w:val="FF0000"/>
-        </w:rPr>
-        <w:t xml:space="preserve">ANY </w:t>
-      </w:r>
-      <w:r>
-        <w:rPr>
-          <w:b/>
-          <w:bCs/>
-          <w:color w:val="FF0000"/>
-        </w:rPr>
-        <w:t>S</w:t>
-      </w:r>
-      <w:r>
-        <w:rPr>
-          <w:b/>
-          <w:bCs/>
-          <w:color w:val="FF0000"/>
-        </w:rPr>
-        <w:t>IZZLING MIGRAINE</w:t>
+        <w:t>SIZZLING HEADACHE</w:t>
+      </w:r>
+      <w:r>
+        <w:rPr>
+          <w:b/>
+          <w:bCs/>
+        </w:rPr>
+        <w:t>;</w:t>
+      </w:r>
+    </w:p>
+    <w:p>
+      <w:pPr>
+        <w:ind w:left="360"/>
+        <w:jc w:val="both"/>
+        <w:rPr>
+          <w:b/>
+          <w:bCs/>
+        </w:rPr>
+      </w:pPr>
+      <w:r>
+        <w:tab/>
+      </w:r>
+      <w:r>
+        <w:rPr>
+          <w:u w:val="single"/>
+        </w:rPr>
+        <w:t>PREVENTION SECURITY SYSTEM</w:t>
+      </w:r>
+      <w:r>
+        <w:rPr>
+          <w:u w:val="single"/>
+        </w:rPr>
+        <w:t>:</w:t>
+      </w:r>
+      <w:r>
+        <w:t xml:space="preserve"> </w:t>
+      </w:r>
+      <w:r>
+        <w:rPr>
+          <w:b/>
+          <w:bCs/>
+          <w:color w:val="FF0000"/>
+        </w:rPr>
+        <w:t xml:space="preserve">ANY </w:t>
+      </w:r>
+      <w:r>
+        <w:rPr>
+          <w:b/>
+          <w:bCs/>
+          <w:color w:val="FF0000"/>
+        </w:rPr>
+        <w:t>SIZZLING MIGRAINE</w:t>
       </w:r>
       <w:r>
         <w:rPr>
@@ -9802,90 +9786,58 @@
           <w:bCs/>
           <w:color w:val="FF0000"/>
         </w:rPr>
-        <w:t>S</w:t>
-      </w:r>
-      <w:r>
-        <w:rPr>
-          <w:b/>
-          <w:bCs/>
-          <w:color w:val="FF0000"/>
-        </w:rPr>
-        <w:t>TRIKING</w:t>
-      </w:r>
-      <w:r>
-        <w:rPr>
-          <w:b/>
-          <w:bCs/>
-          <w:color w:val="FF0000"/>
-        </w:rPr>
-        <w:t xml:space="preserve"> HEADACHE</w:t>
-      </w:r>
-      <w:r>
-        <w:rPr>
-          <w:b/>
-          <w:bCs/>
-        </w:rPr>
-        <w:t>;</w:t>
-      </w:r>
-    </w:p>
-    <w:p>
-      <w:pPr>
-        <w:ind w:left="360"/>
-        <w:jc w:val="both"/>
-        <w:rPr>
-          <w:b/>
-          <w:bCs/>
-        </w:rPr>
-      </w:pPr>
-      <w:r>
-        <w:tab/>
-      </w:r>
-      <w:r>
-        <w:rPr>
-          <w:u w:val="single"/>
-        </w:rPr>
-        <w:t>PREVENTION SECURITY SYSTEM</w:t>
-      </w:r>
-      <w:r>
-        <w:rPr>
-          <w:u w:val="single"/>
-        </w:rPr>
-        <w:t>:</w:t>
-      </w:r>
-      <w:r>
-        <w:t xml:space="preserve"> </w:t>
-      </w:r>
-      <w:r>
-        <w:rPr>
-          <w:b/>
-          <w:bCs/>
-          <w:color w:val="FF0000"/>
-        </w:rPr>
-        <w:t xml:space="preserve">ANY </w:t>
-      </w:r>
-      <w:r>
-        <w:rPr>
-          <w:b/>
-          <w:bCs/>
-          <w:color w:val="FF0000"/>
-        </w:rPr>
-        <w:t>S</w:t>
-      </w:r>
-      <w:r>
-        <w:rPr>
-          <w:b/>
-          <w:bCs/>
-          <w:color w:val="FF0000"/>
-        </w:rPr>
-        <w:t>TRIKING</w:t>
-      </w:r>
-      <w:r>
-        <w:rPr>
-          <w:b/>
-          <w:bCs/>
-          <w:color w:val="FF0000"/>
-        </w:rPr>
-        <w:t xml:space="preserve"> MIGRAINE</w:t>
+        <w:t>STRIKING HEADACHE</w:t>
+      </w:r>
+      <w:r>
+        <w:rPr>
+          <w:b/>
+          <w:bCs/>
+        </w:rPr>
+        <w:t>;</w:t>
+      </w:r>
+    </w:p>
+    <w:p>
+      <w:pPr>
+        <w:ind w:left="360"/>
+        <w:jc w:val="both"/>
+        <w:rPr>
+          <w:b/>
+          <w:bCs/>
+        </w:rPr>
+      </w:pPr>
+      <w:r>
+        <w:tab/>
+      </w:r>
+      <w:r>
+        <w:rPr>
+          <w:u w:val="single"/>
+        </w:rPr>
+        <w:t>PREVENTION SECURITY SYSTEM</w:t>
+      </w:r>
+      <w:r>
+        <w:rPr>
+          <w:u w:val="single"/>
+        </w:rPr>
+        <w:t>:</w:t>
+      </w:r>
+      <w:r>
+        <w:t xml:space="preserve"> </w:t>
+      </w:r>
+      <w:r>
+        <w:rPr>
+          <w:b/>
+          <w:bCs/>
+          <w:color w:val="FF0000"/>
+        </w:rPr>
+        <w:t xml:space="preserve">ANY </w:t>
+      </w:r>
+      <w:r>
+        <w:rPr>
+          <w:b/>
+          <w:bCs/>
+          <w:color w:val="FF0000"/>
+        </w:rPr>
+        <w:t>STRIKING MIGRAINE</w:t>
       </w:r>
       <w:r>
         <w:rPr>
@@ -10294,6 +10246,57 @@
           <w:color w:val="FF0000"/>
         </w:rPr>
         <w:t>TOP HAT THOUGHTS</w:t>
+      </w:r>
+      <w:r>
+        <w:rPr>
+          <w:b/>
+          <w:bCs/>
+        </w:rPr>
+        <w:t>;</w:t>
+      </w:r>
+    </w:p>
+    <w:p>
+      <w:pPr>
+        <w:ind w:left="360"/>
+        <w:jc w:val="both"/>
+        <w:rPr>
+          <w:b/>
+          <w:bCs/>
+        </w:rPr>
+      </w:pPr>
+      <w:r>
+        <w:tab/>
+      </w:r>
+      <w:r>
+        <w:rPr>
+          <w:u w:val="single"/>
+        </w:rPr>
+        <w:t>PREVENTION SECURITY SYSTEM</w:t>
+      </w:r>
+      <w:r>
+        <w:rPr>
+          <w:u w:val="single"/>
+        </w:rPr>
+        <w:t>:</w:t>
+      </w:r>
+      <w:r>
+        <w:t xml:space="preserve"> </w:t>
+      </w:r>
+      <w:r>
+        <w:rPr>
+          <w:b/>
+          <w:bCs/>
+          <w:color w:val="FF0000"/>
+        </w:rPr>
+        <w:t xml:space="preserve">ANY </w:t>
+      </w:r>
+      <w:r>
+        <w:rPr>
+          <w:b/>
+          <w:bCs/>
+          <w:color w:val="FF0000"/>
+        </w:rPr>
+        <w:t>UNCLEANLINESS</w:t>
       </w:r>
       <w:r>
         <w:rPr>

</xml_diff>

<commit_message>
Update 9/21/2023 8:56PM EST
Updates as of 8:56PM EST on 9/21/2023.
</commit_message>
<xml_diff>
--- a/&SPECIFIC/&BRAIN WAR CRIME PREVENTION/20230921 - Global United Defense, Inc. - Brain War Crime Prevention Security Systems - v1.0.1.16.docx
+++ b/&SPECIFIC/&BRAIN WAR CRIME PREVENTION/20230921 - Global United Defense, Inc. - Brain War Crime Prevention Security Systems - v1.0.1.16.docx
@@ -554,7 +554,6 @@
         </w:rPr>
         <w:t>NEVER BE ALLOWED</w:t>
       </w:r>
-      <w:proofErr w:type="gramStart"/>
       <w:r>
         <w:rPr>
           <w:rFonts w:ascii="Courier New" w:hAnsi="Courier New" w:cs="Courier New"/>
@@ -572,11 +571,7 @@
         <w:t xml:space="preserve"> </w:t>
       </w:r>
       <w:r>
-        <w:t xml:space="preserve">  </w:t>
-      </w:r>
-      <w:proofErr w:type="gramEnd"/>
-      <w:r>
-        <w:t xml:space="preserve">                         </w:t>
+        <w:t xml:space="preserve">                           </w:t>
       </w:r>
       <w:r>
         <w:rPr>
@@ -2524,18 +2519,8 @@
           <w:bCs/>
           <w:color w:val="FF0000"/>
         </w:rPr>
-        <w:t xml:space="preserve">RAIN </w:t>
-      </w:r>
-      <w:proofErr w:type="gramStart"/>
-      <w:r>
-        <w:rPr>
-          <w:b/>
-          <w:bCs/>
-          <w:color w:val="FF0000"/>
-        </w:rPr>
-        <w:t>FUCK</w:t>
-      </w:r>
-      <w:proofErr w:type="gramEnd"/>
+        <w:t>RAIN FUCK</w:t>
+      </w:r>
       <w:r>
         <w:rPr>
           <w:b/>
@@ -3243,7 +3228,6 @@
         </w:rPr>
         <w:t xml:space="preserve">ANY </w:t>
       </w:r>
-      <w:proofErr w:type="gramStart"/>
       <w:r>
         <w:rPr>
           <w:b/>
@@ -3252,7 +3236,6 @@
         </w:rPr>
         <w:t>BRAIN STORM</w:t>
       </w:r>
-      <w:proofErr w:type="gramEnd"/>
       <w:r>
         <w:rPr>
           <w:b/>
@@ -6850,23 +6833,13 @@
         </w:rPr>
         <w:t xml:space="preserve">ANY </w:t>
       </w:r>
-      <w:proofErr w:type="gramStart"/>
-      <w:r>
-        <w:rPr>
-          <w:b/>
-          <w:bCs/>
-          <w:color w:val="FF0000"/>
-        </w:rPr>
-        <w:t>LIGHT HEADED</w:t>
-      </w:r>
-      <w:proofErr w:type="gramEnd"/>
-      <w:r>
-        <w:rPr>
-          <w:b/>
-          <w:bCs/>
-          <w:color w:val="FF0000"/>
-        </w:rPr>
-        <w:t xml:space="preserve"> MIGRAINE</w:t>
+      <w:r>
+        <w:rPr>
+          <w:b/>
+          <w:bCs/>
+          <w:color w:val="FF0000"/>
+        </w:rPr>
+        <w:t>LIGHT HEADED MIGRAINE</w:t>
       </w:r>
       <w:r>
         <w:rPr>
@@ -7734,18 +7707,8 @@
           <w:bCs/>
           <w:color w:val="FF0000"/>
         </w:rPr>
-        <w:t xml:space="preserve">MIND </w:t>
-      </w:r>
-      <w:proofErr w:type="gramStart"/>
-      <w:r>
-        <w:rPr>
-          <w:b/>
-          <w:bCs/>
-          <w:color w:val="FF0000"/>
-        </w:rPr>
-        <w:t>KEY HOLE</w:t>
-      </w:r>
-      <w:proofErr w:type="gramEnd"/>
+        <w:t>MIND KEY HOLE</w:t>
+      </w:r>
       <w:r>
         <w:rPr>
           <w:b/>
@@ -10297,6 +10260,65 @@
           <w:color w:val="FF0000"/>
         </w:rPr>
         <w:t>UNCLEANLINESS</w:t>
+      </w:r>
+      <w:r>
+        <w:rPr>
+          <w:b/>
+          <w:bCs/>
+        </w:rPr>
+        <w:t>;</w:t>
+      </w:r>
+    </w:p>
+    <w:p>
+      <w:pPr>
+        <w:ind w:left="360"/>
+        <w:jc w:val="both"/>
+        <w:rPr>
+          <w:b/>
+          <w:bCs/>
+        </w:rPr>
+      </w:pPr>
+      <w:r>
+        <w:tab/>
+      </w:r>
+      <w:r>
+        <w:rPr>
+          <w:u w:val="single"/>
+        </w:rPr>
+        <w:t>PREVENTION SECURITY SYSTEM</w:t>
+      </w:r>
+      <w:r>
+        <w:rPr>
+          <w:u w:val="single"/>
+        </w:rPr>
+        <w:t>:</w:t>
+      </w:r>
+      <w:r>
+        <w:t xml:space="preserve"> </w:t>
+      </w:r>
+      <w:r>
+        <w:rPr>
+          <w:b/>
+          <w:bCs/>
+          <w:color w:val="FF0000"/>
+        </w:rPr>
+        <w:t xml:space="preserve">ANY </w:t>
+      </w:r>
+      <w:r>
+        <w:rPr>
+          <w:b/>
+          <w:bCs/>
+          <w:color w:val="FF0000"/>
+        </w:rPr>
+        <w:t>UN</w:t>
+      </w:r>
+      <w:r>
+        <w:rPr>
+          <w:b/>
+          <w:bCs/>
+          <w:color w:val="FF0000"/>
+        </w:rPr>
+        <w:t>PROFESSIONALISM</w:t>
       </w:r>
       <w:r>
         <w:rPr>
@@ -11840,7 +11862,6 @@
       </w:rPr>
       <w:t xml:space="preserve"> </w:t>
     </w:r>
-    <w:proofErr w:type="gramStart"/>
     <w:r>
       <w:rPr>
         <w:b/>
@@ -11866,16 +11887,7 @@
         <w:color w:val="000000" w:themeColor="text1"/>
         <w:sz w:val="18"/>
       </w:rPr>
-      <w:t xml:space="preserve">  </w:t>
-    </w:r>
-    <w:proofErr w:type="gramEnd"/>
-    <w:r>
-      <w:rPr>
-        <w:i/>
-        <w:color w:val="000000" w:themeColor="text1"/>
-        <w:sz w:val="18"/>
-      </w:rPr>
-      <w:t xml:space="preserve">        Company </w:t>
+      <w:t xml:space="preserve">          Company </w:t>
     </w:r>
     <w:r>
       <w:rPr>

</xml_diff>

<commit_message>
Update 9/21/2023 9:03PM EST
Update as of 9:03PM EST on 9/21/2023.
</commit_message>
<xml_diff>
--- a/&SPECIFIC/&BRAIN WAR CRIME PREVENTION/20230921 - Global United Defense, Inc. - Brain War Crime Prevention Security Systems - v1.0.1.16.docx
+++ b/&SPECIFIC/&BRAIN WAR CRIME PREVENTION/20230921 - Global United Defense, Inc. - Brain War Crime Prevention Security Systems - v1.0.1.16.docx
@@ -225,7 +225,7 @@
           <w:sz w:val="28"/>
           <w:szCs w:val="28"/>
         </w:rPr>
-        <w:t>9/21/2023 8:54:13 PM</w:t>
+        <w:t>9/21/2023 9:02:57 PM</w:t>
       </w:r>
     </w:p>
     <w:p>
@@ -554,6 +554,7 @@
         </w:rPr>
         <w:t>NEVER BE ALLOWED</w:t>
       </w:r>
+      <w:proofErr w:type="gramStart"/>
       <w:r>
         <w:rPr>
           <w:rFonts w:ascii="Courier New" w:hAnsi="Courier New" w:cs="Courier New"/>
@@ -571,7 +572,11 @@
         <w:t xml:space="preserve"> </w:t>
       </w:r>
       <w:r>
-        <w:t xml:space="preserve">                           </w:t>
+        <w:t xml:space="preserve">  </w:t>
+      </w:r>
+      <w:proofErr w:type="gramEnd"/>
+      <w:r>
+        <w:t xml:space="preserve">                         </w:t>
       </w:r>
       <w:r>
         <w:rPr>
@@ -2519,8 +2524,18 @@
           <w:bCs/>
           <w:color w:val="FF0000"/>
         </w:rPr>
-        <w:t>RAIN FUCK</w:t>
-      </w:r>
+        <w:t xml:space="preserve">RAIN </w:t>
+      </w:r>
+      <w:proofErr w:type="gramStart"/>
+      <w:r>
+        <w:rPr>
+          <w:b/>
+          <w:bCs/>
+          <w:color w:val="FF0000"/>
+        </w:rPr>
+        <w:t>FUCK</w:t>
+      </w:r>
+      <w:proofErr w:type="gramEnd"/>
       <w:r>
         <w:rPr>
           <w:b/>
@@ -3228,6 +3243,7 @@
         </w:rPr>
         <w:t xml:space="preserve">ANY </w:t>
       </w:r>
+      <w:proofErr w:type="gramStart"/>
       <w:r>
         <w:rPr>
           <w:b/>
@@ -3236,6 +3252,7 @@
         </w:rPr>
         <w:t>BRAIN STORM</w:t>
       </w:r>
+      <w:proofErr w:type="gramEnd"/>
       <w:r>
         <w:rPr>
           <w:b/>
@@ -6431,6 +6448,57 @@
           <w:bCs/>
           <w:color w:val="FF0000"/>
         </w:rPr>
+        <w:t>INDECISIVENESS</w:t>
+      </w:r>
+      <w:r>
+        <w:rPr>
+          <w:b/>
+          <w:bCs/>
+        </w:rPr>
+        <w:t>;</w:t>
+      </w:r>
+    </w:p>
+    <w:p>
+      <w:pPr>
+        <w:ind w:left="360"/>
+        <w:jc w:val="both"/>
+        <w:rPr>
+          <w:b/>
+          <w:bCs/>
+        </w:rPr>
+      </w:pPr>
+      <w:r>
+        <w:tab/>
+      </w:r>
+      <w:r>
+        <w:rPr>
+          <w:u w:val="single"/>
+        </w:rPr>
+        <w:t>PREVENTION SECURITY SYSTEM</w:t>
+      </w:r>
+      <w:r>
+        <w:rPr>
+          <w:u w:val="single"/>
+        </w:rPr>
+        <w:t>:</w:t>
+      </w:r>
+      <w:r>
+        <w:t xml:space="preserve"> </w:t>
+      </w:r>
+      <w:r>
+        <w:rPr>
+          <w:b/>
+          <w:bCs/>
+          <w:color w:val="FF0000"/>
+        </w:rPr>
+        <w:t xml:space="preserve">ANY </w:t>
+      </w:r>
+      <w:r>
+        <w:rPr>
+          <w:b/>
+          <w:bCs/>
+          <w:color w:val="FF0000"/>
+        </w:rPr>
         <w:t>INFIDELITY</w:t>
       </w:r>
       <w:r>
@@ -6833,13 +6901,23 @@
         </w:rPr>
         <w:t xml:space="preserve">ANY </w:t>
       </w:r>
-      <w:r>
-        <w:rPr>
-          <w:b/>
-          <w:bCs/>
-          <w:color w:val="FF0000"/>
-        </w:rPr>
-        <w:t>LIGHT HEADED MIGRAINE</w:t>
+      <w:proofErr w:type="gramStart"/>
+      <w:r>
+        <w:rPr>
+          <w:b/>
+          <w:bCs/>
+          <w:color w:val="FF0000"/>
+        </w:rPr>
+        <w:t>LIGHT HEADED</w:t>
+      </w:r>
+      <w:proofErr w:type="gramEnd"/>
+      <w:r>
+        <w:rPr>
+          <w:b/>
+          <w:bCs/>
+          <w:color w:val="FF0000"/>
+        </w:rPr>
+        <w:t xml:space="preserve"> MIGRAINE</w:t>
       </w:r>
       <w:r>
         <w:rPr>
@@ -7318,6 +7396,7 @@
         </w:rPr>
       </w:pPr>
       <w:r>
+        <w:lastRenderedPageBreak/>
         <w:tab/>
       </w:r>
       <w:r>
@@ -7369,6 +7448,1095 @@
         </w:rPr>
       </w:pPr>
       <w:r>
+        <w:tab/>
+      </w:r>
+      <w:r>
+        <w:rPr>
+          <w:u w:val="single"/>
+        </w:rPr>
+        <w:t>PREVENTION SECURITY SYSTEM</w:t>
+      </w:r>
+      <w:r>
+        <w:rPr>
+          <w:u w:val="single"/>
+        </w:rPr>
+        <w:t>:</w:t>
+      </w:r>
+      <w:r>
+        <w:t xml:space="preserve"> </w:t>
+      </w:r>
+      <w:r>
+        <w:rPr>
+          <w:b/>
+          <w:bCs/>
+          <w:color w:val="FF0000"/>
+        </w:rPr>
+        <w:t xml:space="preserve">ANY </w:t>
+      </w:r>
+      <w:r>
+        <w:rPr>
+          <w:b/>
+          <w:bCs/>
+          <w:color w:val="FF0000"/>
+        </w:rPr>
+        <w:t>MIGRAINE</w:t>
+      </w:r>
+      <w:r>
+        <w:rPr>
+          <w:b/>
+          <w:bCs/>
+        </w:rPr>
+        <w:t>;</w:t>
+      </w:r>
+    </w:p>
+    <w:p>
+      <w:pPr>
+        <w:ind w:left="360"/>
+        <w:jc w:val="both"/>
+        <w:rPr>
+          <w:b/>
+          <w:bCs/>
+        </w:rPr>
+      </w:pPr>
+      <w:r>
+        <w:tab/>
+      </w:r>
+      <w:r>
+        <w:rPr>
+          <w:u w:val="single"/>
+        </w:rPr>
+        <w:t>PREVENTION SECURITY SYSTEM</w:t>
+      </w:r>
+      <w:r>
+        <w:rPr>
+          <w:u w:val="single"/>
+        </w:rPr>
+        <w:t>:</w:t>
+      </w:r>
+      <w:r>
+        <w:t xml:space="preserve"> </w:t>
+      </w:r>
+      <w:r>
+        <w:rPr>
+          <w:b/>
+          <w:bCs/>
+          <w:color w:val="FF0000"/>
+        </w:rPr>
+        <w:t xml:space="preserve">ANY </w:t>
+      </w:r>
+      <w:r>
+        <w:rPr>
+          <w:b/>
+          <w:bCs/>
+          <w:color w:val="FF0000"/>
+        </w:rPr>
+        <w:t>MIND ATTACK</w:t>
+      </w:r>
+      <w:r>
+        <w:rPr>
+          <w:b/>
+          <w:bCs/>
+        </w:rPr>
+        <w:t>;</w:t>
+      </w:r>
+    </w:p>
+    <w:p>
+      <w:pPr>
+        <w:ind w:left="360"/>
+        <w:jc w:val="both"/>
+        <w:rPr>
+          <w:b/>
+          <w:bCs/>
+        </w:rPr>
+      </w:pPr>
+      <w:r>
+        <w:tab/>
+      </w:r>
+      <w:r>
+        <w:rPr>
+          <w:u w:val="single"/>
+        </w:rPr>
+        <w:t>PREVENTION SECURITY SYSTEM</w:t>
+      </w:r>
+      <w:r>
+        <w:rPr>
+          <w:u w:val="single"/>
+        </w:rPr>
+        <w:t>:</w:t>
+      </w:r>
+      <w:r>
+        <w:t xml:space="preserve"> </w:t>
+      </w:r>
+      <w:r>
+        <w:rPr>
+          <w:b/>
+          <w:bCs/>
+          <w:color w:val="FF0000"/>
+        </w:rPr>
+        <w:t xml:space="preserve">ANY </w:t>
+      </w:r>
+      <w:r>
+        <w:rPr>
+          <w:b/>
+          <w:bCs/>
+          <w:color w:val="FF0000"/>
+        </w:rPr>
+        <w:t>MIND BULLET</w:t>
+      </w:r>
+      <w:r>
+        <w:rPr>
+          <w:b/>
+          <w:bCs/>
+        </w:rPr>
+        <w:t>;</w:t>
+      </w:r>
+    </w:p>
+    <w:p>
+      <w:pPr>
+        <w:ind w:left="360"/>
+        <w:jc w:val="both"/>
+        <w:rPr>
+          <w:b/>
+          <w:bCs/>
+        </w:rPr>
+      </w:pPr>
+      <w:r>
+        <w:tab/>
+      </w:r>
+      <w:r>
+        <w:rPr>
+          <w:u w:val="single"/>
+        </w:rPr>
+        <w:t>PREVENTION SECURITY SYSTEM</w:t>
+      </w:r>
+      <w:r>
+        <w:rPr>
+          <w:u w:val="single"/>
+        </w:rPr>
+        <w:t>:</w:t>
+      </w:r>
+      <w:r>
+        <w:t xml:space="preserve"> </w:t>
+      </w:r>
+      <w:r>
+        <w:rPr>
+          <w:b/>
+          <w:bCs/>
+          <w:color w:val="FF0000"/>
+        </w:rPr>
+        <w:t xml:space="preserve">ANY </w:t>
+      </w:r>
+      <w:r>
+        <w:rPr>
+          <w:b/>
+          <w:bCs/>
+          <w:color w:val="FF0000"/>
+        </w:rPr>
+        <w:t>MIND FREEZE</w:t>
+      </w:r>
+      <w:r>
+        <w:rPr>
+          <w:b/>
+          <w:bCs/>
+        </w:rPr>
+        <w:t>;</w:t>
+      </w:r>
+    </w:p>
+    <w:p>
+      <w:pPr>
+        <w:ind w:left="360"/>
+        <w:jc w:val="both"/>
+        <w:rPr>
+          <w:b/>
+          <w:bCs/>
+        </w:rPr>
+      </w:pPr>
+      <w:r>
+        <w:tab/>
+      </w:r>
+      <w:r>
+        <w:rPr>
+          <w:u w:val="single"/>
+        </w:rPr>
+        <w:t>PREVENTION SECURITY SYSTEM</w:t>
+      </w:r>
+      <w:r>
+        <w:rPr>
+          <w:u w:val="single"/>
+        </w:rPr>
+        <w:t>:</w:t>
+      </w:r>
+      <w:r>
+        <w:t xml:space="preserve"> </w:t>
+      </w:r>
+      <w:r>
+        <w:rPr>
+          <w:b/>
+          <w:bCs/>
+          <w:color w:val="FF0000"/>
+        </w:rPr>
+        <w:t xml:space="preserve">ANY </w:t>
+      </w:r>
+      <w:r>
+        <w:rPr>
+          <w:b/>
+          <w:bCs/>
+          <w:color w:val="FF0000"/>
+        </w:rPr>
+        <w:t>MIND HIT</w:t>
+      </w:r>
+      <w:r>
+        <w:rPr>
+          <w:b/>
+          <w:bCs/>
+        </w:rPr>
+        <w:t>;</w:t>
+      </w:r>
+    </w:p>
+    <w:p>
+      <w:pPr>
+        <w:ind w:left="360"/>
+        <w:jc w:val="both"/>
+        <w:rPr>
+          <w:b/>
+          <w:bCs/>
+        </w:rPr>
+      </w:pPr>
+      <w:r>
+        <w:tab/>
+      </w:r>
+      <w:r>
+        <w:rPr>
+          <w:u w:val="single"/>
+        </w:rPr>
+        <w:t>PREVENTION SECURITY SYSTEM</w:t>
+      </w:r>
+      <w:r>
+        <w:rPr>
+          <w:u w:val="single"/>
+        </w:rPr>
+        <w:t>:</w:t>
+      </w:r>
+      <w:r>
+        <w:t xml:space="preserve"> </w:t>
+      </w:r>
+      <w:r>
+        <w:rPr>
+          <w:b/>
+          <w:bCs/>
+          <w:color w:val="FF0000"/>
+        </w:rPr>
+        <w:t xml:space="preserve">ANY </w:t>
+      </w:r>
+      <w:r>
+        <w:rPr>
+          <w:b/>
+          <w:bCs/>
+          <w:color w:val="FF0000"/>
+        </w:rPr>
+        <w:t>MIND HOLE</w:t>
+      </w:r>
+      <w:r>
+        <w:rPr>
+          <w:b/>
+          <w:bCs/>
+        </w:rPr>
+        <w:t>;</w:t>
+      </w:r>
+    </w:p>
+    <w:p>
+      <w:pPr>
+        <w:ind w:left="360"/>
+        <w:jc w:val="both"/>
+        <w:rPr>
+          <w:b/>
+          <w:bCs/>
+        </w:rPr>
+      </w:pPr>
+      <w:r>
+        <w:tab/>
+      </w:r>
+      <w:r>
+        <w:rPr>
+          <w:u w:val="single"/>
+        </w:rPr>
+        <w:t>PREVENTION SECURITY SYSTEM</w:t>
+      </w:r>
+      <w:r>
+        <w:rPr>
+          <w:u w:val="single"/>
+        </w:rPr>
+        <w:t>:</w:t>
+      </w:r>
+      <w:r>
+        <w:t xml:space="preserve"> </w:t>
+      </w:r>
+      <w:r>
+        <w:rPr>
+          <w:b/>
+          <w:bCs/>
+          <w:color w:val="FF0000"/>
+        </w:rPr>
+        <w:t xml:space="preserve">ANY </w:t>
+      </w:r>
+      <w:r>
+        <w:rPr>
+          <w:b/>
+          <w:bCs/>
+          <w:color w:val="FF0000"/>
+        </w:rPr>
+        <w:t xml:space="preserve">MIND </w:t>
+      </w:r>
+      <w:proofErr w:type="gramStart"/>
+      <w:r>
+        <w:rPr>
+          <w:b/>
+          <w:bCs/>
+          <w:color w:val="FF0000"/>
+        </w:rPr>
+        <w:t>KEY HOLE</w:t>
+      </w:r>
+      <w:proofErr w:type="gramEnd"/>
+      <w:r>
+        <w:rPr>
+          <w:b/>
+          <w:bCs/>
+        </w:rPr>
+        <w:t>;</w:t>
+      </w:r>
+    </w:p>
+    <w:p>
+      <w:pPr>
+        <w:ind w:left="360"/>
+        <w:jc w:val="both"/>
+        <w:rPr>
+          <w:b/>
+          <w:bCs/>
+        </w:rPr>
+      </w:pPr>
+      <w:r>
+        <w:tab/>
+      </w:r>
+      <w:r>
+        <w:rPr>
+          <w:u w:val="single"/>
+        </w:rPr>
+        <w:t>PREVENTION SECURITY SYSTEM</w:t>
+      </w:r>
+      <w:r>
+        <w:rPr>
+          <w:u w:val="single"/>
+        </w:rPr>
+        <w:t>:</w:t>
+      </w:r>
+      <w:r>
+        <w:t xml:space="preserve"> </w:t>
+      </w:r>
+      <w:r>
+        <w:rPr>
+          <w:b/>
+          <w:bCs/>
+          <w:color w:val="FF0000"/>
+        </w:rPr>
+        <w:t xml:space="preserve">ANY </w:t>
+      </w:r>
+      <w:r>
+        <w:rPr>
+          <w:b/>
+          <w:bCs/>
+          <w:color w:val="FF0000"/>
+        </w:rPr>
+        <w:t>MIND KEYHOLE</w:t>
+      </w:r>
+      <w:r>
+        <w:rPr>
+          <w:b/>
+          <w:bCs/>
+        </w:rPr>
+        <w:t>;</w:t>
+      </w:r>
+    </w:p>
+    <w:p>
+      <w:pPr>
+        <w:ind w:left="360"/>
+        <w:jc w:val="both"/>
+        <w:rPr>
+          <w:b/>
+          <w:bCs/>
+        </w:rPr>
+      </w:pPr>
+      <w:r>
+        <w:tab/>
+      </w:r>
+      <w:r>
+        <w:rPr>
+          <w:u w:val="single"/>
+        </w:rPr>
+        <w:t>PREVENTION SECURITY SYSTEM</w:t>
+      </w:r>
+      <w:r>
+        <w:rPr>
+          <w:u w:val="single"/>
+        </w:rPr>
+        <w:t>:</w:t>
+      </w:r>
+      <w:r>
+        <w:t xml:space="preserve"> </w:t>
+      </w:r>
+      <w:r>
+        <w:rPr>
+          <w:b/>
+          <w:bCs/>
+          <w:color w:val="FF0000"/>
+        </w:rPr>
+        <w:t xml:space="preserve">ANY </w:t>
+      </w:r>
+      <w:r>
+        <w:rPr>
+          <w:b/>
+          <w:bCs/>
+          <w:color w:val="FF0000"/>
+        </w:rPr>
+        <w:t>MIND RAPE</w:t>
+      </w:r>
+      <w:r>
+        <w:rPr>
+          <w:b/>
+          <w:bCs/>
+        </w:rPr>
+        <w:t>;</w:t>
+      </w:r>
+    </w:p>
+    <w:p>
+      <w:pPr>
+        <w:ind w:left="360"/>
+        <w:jc w:val="both"/>
+        <w:rPr>
+          <w:b/>
+          <w:bCs/>
+        </w:rPr>
+      </w:pPr>
+      <w:r>
+        <w:tab/>
+      </w:r>
+      <w:r>
+        <w:rPr>
+          <w:u w:val="single"/>
+        </w:rPr>
+        <w:t>PREVENTION SECURITY SYSTEM</w:t>
+      </w:r>
+      <w:r>
+        <w:rPr>
+          <w:u w:val="single"/>
+        </w:rPr>
+        <w:t>:</w:t>
+      </w:r>
+      <w:r>
+        <w:t xml:space="preserve"> </w:t>
+      </w:r>
+      <w:r>
+        <w:rPr>
+          <w:b/>
+          <w:bCs/>
+          <w:color w:val="FF0000"/>
+        </w:rPr>
+        <w:t xml:space="preserve">ANY </w:t>
+      </w:r>
+      <w:r>
+        <w:rPr>
+          <w:b/>
+          <w:bCs/>
+          <w:color w:val="FF0000"/>
+        </w:rPr>
+        <w:t>MIND SPACE</w:t>
+      </w:r>
+      <w:r>
+        <w:rPr>
+          <w:b/>
+          <w:bCs/>
+        </w:rPr>
+        <w:t>;</w:t>
+      </w:r>
+    </w:p>
+    <w:p>
+      <w:pPr>
+        <w:ind w:left="360"/>
+        <w:jc w:val="both"/>
+        <w:rPr>
+          <w:b/>
+          <w:bCs/>
+        </w:rPr>
+      </w:pPr>
+      <w:r>
+        <w:tab/>
+      </w:r>
+      <w:r>
+        <w:rPr>
+          <w:u w:val="single"/>
+        </w:rPr>
+        <w:t>PREVENTION SECURITY SYSTEM</w:t>
+      </w:r>
+      <w:r>
+        <w:rPr>
+          <w:u w:val="single"/>
+        </w:rPr>
+        <w:t>:</w:t>
+      </w:r>
+      <w:r>
+        <w:t xml:space="preserve"> </w:t>
+      </w:r>
+      <w:r>
+        <w:rPr>
+          <w:b/>
+          <w:bCs/>
+          <w:color w:val="FF0000"/>
+        </w:rPr>
+        <w:t xml:space="preserve">ANY </w:t>
+      </w:r>
+      <w:r>
+        <w:rPr>
+          <w:b/>
+          <w:bCs/>
+          <w:color w:val="FF0000"/>
+        </w:rPr>
+        <w:t>MIND STICK</w:t>
+      </w:r>
+      <w:r>
+        <w:rPr>
+          <w:b/>
+          <w:bCs/>
+        </w:rPr>
+        <w:t>;</w:t>
+      </w:r>
+    </w:p>
+    <w:p>
+      <w:pPr>
+        <w:ind w:left="360"/>
+        <w:jc w:val="both"/>
+        <w:rPr>
+          <w:b/>
+          <w:bCs/>
+        </w:rPr>
+      </w:pPr>
+      <w:r>
+        <w:tab/>
+      </w:r>
+      <w:r>
+        <w:rPr>
+          <w:u w:val="single"/>
+        </w:rPr>
+        <w:t>PREVENTION SECURITY SYSTEM</w:t>
+      </w:r>
+      <w:r>
+        <w:rPr>
+          <w:u w:val="single"/>
+        </w:rPr>
+        <w:t>:</w:t>
+      </w:r>
+      <w:r>
+        <w:t xml:space="preserve"> </w:t>
+      </w:r>
+      <w:r>
+        <w:rPr>
+          <w:b/>
+          <w:bCs/>
+          <w:color w:val="FF0000"/>
+        </w:rPr>
+        <w:t xml:space="preserve">ANY </w:t>
+      </w:r>
+      <w:r>
+        <w:rPr>
+          <w:b/>
+          <w:bCs/>
+          <w:color w:val="FF0000"/>
+        </w:rPr>
+        <w:t>MIND STORM</w:t>
+      </w:r>
+      <w:r>
+        <w:rPr>
+          <w:b/>
+          <w:bCs/>
+        </w:rPr>
+        <w:t>;</w:t>
+      </w:r>
+    </w:p>
+    <w:p>
+      <w:pPr>
+        <w:ind w:left="360"/>
+        <w:jc w:val="both"/>
+        <w:rPr>
+          <w:b/>
+          <w:bCs/>
+        </w:rPr>
+      </w:pPr>
+      <w:r>
+        <w:tab/>
+      </w:r>
+      <w:r>
+        <w:rPr>
+          <w:u w:val="single"/>
+        </w:rPr>
+        <w:t>PREVENTION SECURITY SYSTEM</w:t>
+      </w:r>
+      <w:r>
+        <w:rPr>
+          <w:u w:val="single"/>
+        </w:rPr>
+        <w:t>:</w:t>
+      </w:r>
+      <w:r>
+        <w:t xml:space="preserve"> </w:t>
+      </w:r>
+      <w:r>
+        <w:rPr>
+          <w:b/>
+          <w:bCs/>
+          <w:color w:val="FF0000"/>
+        </w:rPr>
+        <w:t xml:space="preserve">ANY </w:t>
+      </w:r>
+      <w:r>
+        <w:rPr>
+          <w:b/>
+          <w:bCs/>
+          <w:color w:val="FF0000"/>
+        </w:rPr>
+        <w:t>MIND STUNT</w:t>
+      </w:r>
+      <w:r>
+        <w:rPr>
+          <w:b/>
+          <w:bCs/>
+        </w:rPr>
+        <w:t>;</w:t>
+      </w:r>
+    </w:p>
+    <w:p>
+      <w:pPr>
+        <w:ind w:left="360"/>
+        <w:jc w:val="both"/>
+        <w:rPr>
+          <w:b/>
+          <w:bCs/>
+        </w:rPr>
+      </w:pPr>
+      <w:r>
+        <w:tab/>
+      </w:r>
+      <w:r>
+        <w:rPr>
+          <w:u w:val="single"/>
+        </w:rPr>
+        <w:t>PREVENTION SECURITY SYSTEM</w:t>
+      </w:r>
+      <w:r>
+        <w:rPr>
+          <w:u w:val="single"/>
+        </w:rPr>
+        <w:t>:</w:t>
+      </w:r>
+      <w:r>
+        <w:t xml:space="preserve"> </w:t>
+      </w:r>
+      <w:r>
+        <w:rPr>
+          <w:b/>
+          <w:bCs/>
+          <w:color w:val="FF0000"/>
+        </w:rPr>
+        <w:t xml:space="preserve">ANY </w:t>
+      </w:r>
+      <w:r>
+        <w:rPr>
+          <w:b/>
+          <w:bCs/>
+          <w:color w:val="FF0000"/>
+        </w:rPr>
+        <w:t>MIND TERRORISM</w:t>
+      </w:r>
+      <w:r>
+        <w:rPr>
+          <w:b/>
+          <w:bCs/>
+        </w:rPr>
+        <w:t>;</w:t>
+      </w:r>
+    </w:p>
+    <w:p>
+      <w:pPr>
+        <w:ind w:left="360"/>
+        <w:jc w:val="both"/>
+        <w:rPr>
+          <w:b/>
+          <w:bCs/>
+        </w:rPr>
+      </w:pPr>
+      <w:r>
+        <w:tab/>
+      </w:r>
+      <w:r>
+        <w:rPr>
+          <w:u w:val="single"/>
+        </w:rPr>
+        <w:t>PREVENTION SECURITY SYSTEM</w:t>
+      </w:r>
+      <w:r>
+        <w:rPr>
+          <w:u w:val="single"/>
+        </w:rPr>
+        <w:t>:</w:t>
+      </w:r>
+      <w:r>
+        <w:t xml:space="preserve"> </w:t>
+      </w:r>
+      <w:r>
+        <w:rPr>
+          <w:b/>
+          <w:bCs/>
+          <w:color w:val="FF0000"/>
+        </w:rPr>
+        <w:t xml:space="preserve">ANY </w:t>
+      </w:r>
+      <w:r>
+        <w:rPr>
+          <w:b/>
+          <w:bCs/>
+          <w:color w:val="FF0000"/>
+        </w:rPr>
+        <w:t>MIND TORTURE</w:t>
+      </w:r>
+      <w:r>
+        <w:rPr>
+          <w:b/>
+          <w:bCs/>
+        </w:rPr>
+        <w:t>;</w:t>
+      </w:r>
+    </w:p>
+    <w:p>
+      <w:pPr>
+        <w:ind w:left="360"/>
+        <w:jc w:val="both"/>
+        <w:rPr>
+          <w:b/>
+          <w:bCs/>
+        </w:rPr>
+      </w:pPr>
+      <w:r>
+        <w:tab/>
+      </w:r>
+      <w:r>
+        <w:rPr>
+          <w:u w:val="single"/>
+        </w:rPr>
+        <w:t>PREVENTION SECURITY SYSTEM</w:t>
+      </w:r>
+      <w:r>
+        <w:rPr>
+          <w:u w:val="single"/>
+        </w:rPr>
+        <w:t>:</w:t>
+      </w:r>
+      <w:r>
+        <w:t xml:space="preserve"> </w:t>
+      </w:r>
+      <w:r>
+        <w:rPr>
+          <w:b/>
+          <w:bCs/>
+          <w:color w:val="FF0000"/>
+        </w:rPr>
+        <w:t xml:space="preserve">ANY </w:t>
+      </w:r>
+      <w:r>
+        <w:rPr>
+          <w:b/>
+          <w:bCs/>
+          <w:color w:val="FF0000"/>
+        </w:rPr>
+        <w:t>MIND WARP</w:t>
+      </w:r>
+      <w:r>
+        <w:rPr>
+          <w:b/>
+          <w:bCs/>
+        </w:rPr>
+        <w:t>;</w:t>
+      </w:r>
+    </w:p>
+    <w:p>
+      <w:pPr>
+        <w:ind w:left="360"/>
+        <w:jc w:val="both"/>
+        <w:rPr>
+          <w:b/>
+          <w:bCs/>
+        </w:rPr>
+      </w:pPr>
+      <w:r>
+        <w:tab/>
+      </w:r>
+      <w:r>
+        <w:rPr>
+          <w:u w:val="single"/>
+        </w:rPr>
+        <w:t>PREVENTION SECURITY SYSTEM</w:t>
+      </w:r>
+      <w:r>
+        <w:rPr>
+          <w:u w:val="single"/>
+        </w:rPr>
+        <w:t>:</w:t>
+      </w:r>
+      <w:r>
+        <w:t xml:space="preserve"> </w:t>
+      </w:r>
+      <w:r>
+        <w:rPr>
+          <w:b/>
+          <w:bCs/>
+          <w:color w:val="FF0000"/>
+        </w:rPr>
+        <w:t xml:space="preserve">ANY </w:t>
+      </w:r>
+      <w:r>
+        <w:rPr>
+          <w:b/>
+          <w:bCs/>
+          <w:color w:val="FF0000"/>
+        </w:rPr>
+        <w:t>MIND WHACK</w:t>
+      </w:r>
+      <w:r>
+        <w:rPr>
+          <w:b/>
+          <w:bCs/>
+        </w:rPr>
+        <w:t>;</w:t>
+      </w:r>
+    </w:p>
+    <w:p>
+      <w:pPr>
+        <w:ind w:left="360"/>
+        <w:jc w:val="both"/>
+        <w:rPr>
+          <w:b/>
+          <w:bCs/>
+        </w:rPr>
+      </w:pPr>
+      <w:r>
+        <w:tab/>
+      </w:r>
+      <w:r>
+        <w:rPr>
+          <w:u w:val="single"/>
+        </w:rPr>
+        <w:t>PREVENTION SECURITY SYSTEM</w:t>
+      </w:r>
+      <w:r>
+        <w:rPr>
+          <w:u w:val="single"/>
+        </w:rPr>
+        <w:t>:</w:t>
+      </w:r>
+      <w:r>
+        <w:t xml:space="preserve"> </w:t>
+      </w:r>
+      <w:r>
+        <w:rPr>
+          <w:b/>
+          <w:bCs/>
+          <w:color w:val="FF0000"/>
+        </w:rPr>
+        <w:t xml:space="preserve">ANY </w:t>
+      </w:r>
+      <w:r>
+        <w:rPr>
+          <w:b/>
+          <w:bCs/>
+          <w:color w:val="FF0000"/>
+        </w:rPr>
+        <w:t>MINI SYNAPSE STORM</w:t>
+      </w:r>
+      <w:r>
+        <w:rPr>
+          <w:b/>
+          <w:bCs/>
+        </w:rPr>
+        <w:t>;</w:t>
+      </w:r>
+    </w:p>
+    <w:p>
+      <w:pPr>
+        <w:ind w:left="360"/>
+        <w:jc w:val="both"/>
+        <w:rPr>
+          <w:b/>
+          <w:bCs/>
+        </w:rPr>
+      </w:pPr>
+      <w:r>
+        <w:tab/>
+      </w:r>
+      <w:r>
+        <w:rPr>
+          <w:u w:val="single"/>
+        </w:rPr>
+        <w:t>PREVENTION SECURITY SYSTEM</w:t>
+      </w:r>
+      <w:r>
+        <w:rPr>
+          <w:u w:val="single"/>
+        </w:rPr>
+        <w:t>:</w:t>
+      </w:r>
+      <w:r>
+        <w:t xml:space="preserve"> </w:t>
+      </w:r>
+      <w:r>
+        <w:rPr>
+          <w:b/>
+          <w:bCs/>
+          <w:color w:val="FF0000"/>
+        </w:rPr>
+        <w:t xml:space="preserve">ANY </w:t>
+      </w:r>
+      <w:r>
+        <w:rPr>
+          <w:b/>
+          <w:bCs/>
+          <w:color w:val="FF0000"/>
+        </w:rPr>
+        <w:t>MI</w:t>
+      </w:r>
+      <w:r>
+        <w:rPr>
+          <w:b/>
+          <w:bCs/>
+          <w:color w:val="FF0000"/>
+        </w:rPr>
+        <w:t>SDIRECTION ABILITIES</w:t>
+      </w:r>
+      <w:r>
+        <w:rPr>
+          <w:b/>
+          <w:bCs/>
+        </w:rPr>
+        <w:t>;</w:t>
+      </w:r>
+    </w:p>
+    <w:p>
+      <w:pPr>
+        <w:ind w:left="360"/>
+        <w:jc w:val="both"/>
+        <w:rPr>
+          <w:b/>
+          <w:bCs/>
+        </w:rPr>
+      </w:pPr>
+      <w:r>
+        <w:tab/>
+      </w:r>
+      <w:r>
+        <w:rPr>
+          <w:u w:val="single"/>
+        </w:rPr>
+        <w:t>PREVENTION SECURITY SYSTEM</w:t>
+      </w:r>
+      <w:r>
+        <w:rPr>
+          <w:u w:val="single"/>
+        </w:rPr>
+        <w:t>:</w:t>
+      </w:r>
+      <w:r>
+        <w:t xml:space="preserve"> </w:t>
+      </w:r>
+      <w:r>
+        <w:rPr>
+          <w:b/>
+          <w:bCs/>
+          <w:color w:val="FF0000"/>
+        </w:rPr>
+        <w:t xml:space="preserve">ANY </w:t>
+      </w:r>
+      <w:r>
+        <w:rPr>
+          <w:b/>
+          <w:bCs/>
+          <w:color w:val="FF0000"/>
+        </w:rPr>
+        <w:t>MOODY HEADACHES</w:t>
+      </w:r>
+      <w:r>
+        <w:rPr>
+          <w:b/>
+          <w:bCs/>
+        </w:rPr>
+        <w:t>;</w:t>
+      </w:r>
+    </w:p>
+    <w:p>
+      <w:pPr>
+        <w:ind w:left="360"/>
+        <w:jc w:val="both"/>
+        <w:rPr>
+          <w:b/>
+          <w:bCs/>
+        </w:rPr>
+      </w:pPr>
+      <w:r>
+        <w:tab/>
+      </w:r>
+      <w:r>
+        <w:rPr>
+          <w:u w:val="single"/>
+        </w:rPr>
+        <w:t>PREVENTION SECURITY SYSTEM</w:t>
+      </w:r>
+      <w:r>
+        <w:rPr>
+          <w:u w:val="single"/>
+        </w:rPr>
+        <w:t>:</w:t>
+      </w:r>
+      <w:r>
+        <w:t xml:space="preserve"> </w:t>
+      </w:r>
+      <w:r>
+        <w:rPr>
+          <w:b/>
+          <w:bCs/>
+          <w:color w:val="FF0000"/>
+        </w:rPr>
+        <w:t xml:space="preserve">ANY </w:t>
+      </w:r>
+      <w:r>
+        <w:rPr>
+          <w:b/>
+          <w:bCs/>
+          <w:color w:val="FF0000"/>
+        </w:rPr>
+        <w:t>MUTE MODE</w:t>
+      </w:r>
+      <w:r>
+        <w:rPr>
+          <w:b/>
+          <w:bCs/>
+        </w:rPr>
+        <w:t>;</w:t>
+      </w:r>
+    </w:p>
+    <w:p>
+      <w:pPr>
+        <w:ind w:left="360"/>
+        <w:jc w:val="both"/>
+        <w:rPr>
+          <w:b/>
+          <w:bCs/>
+        </w:rPr>
+      </w:pPr>
+      <w:r>
         <w:lastRenderedPageBreak/>
         <w:tab/>
       </w:r>
@@ -7401,1026 +8569,6 @@
           <w:bCs/>
           <w:color w:val="FF0000"/>
         </w:rPr>
-        <w:t>MIGRAINE</w:t>
-      </w:r>
-      <w:r>
-        <w:rPr>
-          <w:b/>
-          <w:bCs/>
-        </w:rPr>
-        <w:t>;</w:t>
-      </w:r>
-    </w:p>
-    <w:p>
-      <w:pPr>
-        <w:ind w:left="360"/>
-        <w:jc w:val="both"/>
-        <w:rPr>
-          <w:b/>
-          <w:bCs/>
-        </w:rPr>
-      </w:pPr>
-      <w:r>
-        <w:tab/>
-      </w:r>
-      <w:r>
-        <w:rPr>
-          <w:u w:val="single"/>
-        </w:rPr>
-        <w:t>PREVENTION SECURITY SYSTEM</w:t>
-      </w:r>
-      <w:r>
-        <w:rPr>
-          <w:u w:val="single"/>
-        </w:rPr>
-        <w:t>:</w:t>
-      </w:r>
-      <w:r>
-        <w:t xml:space="preserve"> </w:t>
-      </w:r>
-      <w:r>
-        <w:rPr>
-          <w:b/>
-          <w:bCs/>
-          <w:color w:val="FF0000"/>
-        </w:rPr>
-        <w:t xml:space="preserve">ANY </w:t>
-      </w:r>
-      <w:r>
-        <w:rPr>
-          <w:b/>
-          <w:bCs/>
-          <w:color w:val="FF0000"/>
-        </w:rPr>
-        <w:t>MIND ATTACK</w:t>
-      </w:r>
-      <w:r>
-        <w:rPr>
-          <w:b/>
-          <w:bCs/>
-        </w:rPr>
-        <w:t>;</w:t>
-      </w:r>
-    </w:p>
-    <w:p>
-      <w:pPr>
-        <w:ind w:left="360"/>
-        <w:jc w:val="both"/>
-        <w:rPr>
-          <w:b/>
-          <w:bCs/>
-        </w:rPr>
-      </w:pPr>
-      <w:r>
-        <w:tab/>
-      </w:r>
-      <w:r>
-        <w:rPr>
-          <w:u w:val="single"/>
-        </w:rPr>
-        <w:t>PREVENTION SECURITY SYSTEM</w:t>
-      </w:r>
-      <w:r>
-        <w:rPr>
-          <w:u w:val="single"/>
-        </w:rPr>
-        <w:t>:</w:t>
-      </w:r>
-      <w:r>
-        <w:t xml:space="preserve"> </w:t>
-      </w:r>
-      <w:r>
-        <w:rPr>
-          <w:b/>
-          <w:bCs/>
-          <w:color w:val="FF0000"/>
-        </w:rPr>
-        <w:t xml:space="preserve">ANY </w:t>
-      </w:r>
-      <w:r>
-        <w:rPr>
-          <w:b/>
-          <w:bCs/>
-          <w:color w:val="FF0000"/>
-        </w:rPr>
-        <w:t>MIND BULLET</w:t>
-      </w:r>
-      <w:r>
-        <w:rPr>
-          <w:b/>
-          <w:bCs/>
-        </w:rPr>
-        <w:t>;</w:t>
-      </w:r>
-    </w:p>
-    <w:p>
-      <w:pPr>
-        <w:ind w:left="360"/>
-        <w:jc w:val="both"/>
-        <w:rPr>
-          <w:b/>
-          <w:bCs/>
-        </w:rPr>
-      </w:pPr>
-      <w:r>
-        <w:tab/>
-      </w:r>
-      <w:r>
-        <w:rPr>
-          <w:u w:val="single"/>
-        </w:rPr>
-        <w:t>PREVENTION SECURITY SYSTEM</w:t>
-      </w:r>
-      <w:r>
-        <w:rPr>
-          <w:u w:val="single"/>
-        </w:rPr>
-        <w:t>:</w:t>
-      </w:r>
-      <w:r>
-        <w:t xml:space="preserve"> </w:t>
-      </w:r>
-      <w:r>
-        <w:rPr>
-          <w:b/>
-          <w:bCs/>
-          <w:color w:val="FF0000"/>
-        </w:rPr>
-        <w:t xml:space="preserve">ANY </w:t>
-      </w:r>
-      <w:r>
-        <w:rPr>
-          <w:b/>
-          <w:bCs/>
-          <w:color w:val="FF0000"/>
-        </w:rPr>
-        <w:t>MIND FREEZE</w:t>
-      </w:r>
-      <w:r>
-        <w:rPr>
-          <w:b/>
-          <w:bCs/>
-        </w:rPr>
-        <w:t>;</w:t>
-      </w:r>
-    </w:p>
-    <w:p>
-      <w:pPr>
-        <w:ind w:left="360"/>
-        <w:jc w:val="both"/>
-        <w:rPr>
-          <w:b/>
-          <w:bCs/>
-        </w:rPr>
-      </w:pPr>
-      <w:r>
-        <w:tab/>
-      </w:r>
-      <w:r>
-        <w:rPr>
-          <w:u w:val="single"/>
-        </w:rPr>
-        <w:t>PREVENTION SECURITY SYSTEM</w:t>
-      </w:r>
-      <w:r>
-        <w:rPr>
-          <w:u w:val="single"/>
-        </w:rPr>
-        <w:t>:</w:t>
-      </w:r>
-      <w:r>
-        <w:t xml:space="preserve"> </w:t>
-      </w:r>
-      <w:r>
-        <w:rPr>
-          <w:b/>
-          <w:bCs/>
-          <w:color w:val="FF0000"/>
-        </w:rPr>
-        <w:t xml:space="preserve">ANY </w:t>
-      </w:r>
-      <w:r>
-        <w:rPr>
-          <w:b/>
-          <w:bCs/>
-          <w:color w:val="FF0000"/>
-        </w:rPr>
-        <w:t>MIND HIT</w:t>
-      </w:r>
-      <w:r>
-        <w:rPr>
-          <w:b/>
-          <w:bCs/>
-        </w:rPr>
-        <w:t>;</w:t>
-      </w:r>
-    </w:p>
-    <w:p>
-      <w:pPr>
-        <w:ind w:left="360"/>
-        <w:jc w:val="both"/>
-        <w:rPr>
-          <w:b/>
-          <w:bCs/>
-        </w:rPr>
-      </w:pPr>
-      <w:r>
-        <w:tab/>
-      </w:r>
-      <w:r>
-        <w:rPr>
-          <w:u w:val="single"/>
-        </w:rPr>
-        <w:t>PREVENTION SECURITY SYSTEM</w:t>
-      </w:r>
-      <w:r>
-        <w:rPr>
-          <w:u w:val="single"/>
-        </w:rPr>
-        <w:t>:</w:t>
-      </w:r>
-      <w:r>
-        <w:t xml:space="preserve"> </w:t>
-      </w:r>
-      <w:r>
-        <w:rPr>
-          <w:b/>
-          <w:bCs/>
-          <w:color w:val="FF0000"/>
-        </w:rPr>
-        <w:t xml:space="preserve">ANY </w:t>
-      </w:r>
-      <w:r>
-        <w:rPr>
-          <w:b/>
-          <w:bCs/>
-          <w:color w:val="FF0000"/>
-        </w:rPr>
-        <w:t>MIND HOLE</w:t>
-      </w:r>
-      <w:r>
-        <w:rPr>
-          <w:b/>
-          <w:bCs/>
-        </w:rPr>
-        <w:t>;</w:t>
-      </w:r>
-    </w:p>
-    <w:p>
-      <w:pPr>
-        <w:ind w:left="360"/>
-        <w:jc w:val="both"/>
-        <w:rPr>
-          <w:b/>
-          <w:bCs/>
-        </w:rPr>
-      </w:pPr>
-      <w:r>
-        <w:tab/>
-      </w:r>
-      <w:r>
-        <w:rPr>
-          <w:u w:val="single"/>
-        </w:rPr>
-        <w:t>PREVENTION SECURITY SYSTEM</w:t>
-      </w:r>
-      <w:r>
-        <w:rPr>
-          <w:u w:val="single"/>
-        </w:rPr>
-        <w:t>:</w:t>
-      </w:r>
-      <w:r>
-        <w:t xml:space="preserve"> </w:t>
-      </w:r>
-      <w:r>
-        <w:rPr>
-          <w:b/>
-          <w:bCs/>
-          <w:color w:val="FF0000"/>
-        </w:rPr>
-        <w:t xml:space="preserve">ANY </w:t>
-      </w:r>
-      <w:r>
-        <w:rPr>
-          <w:b/>
-          <w:bCs/>
-          <w:color w:val="FF0000"/>
-        </w:rPr>
-        <w:t>MIND KEY HOLE</w:t>
-      </w:r>
-      <w:r>
-        <w:rPr>
-          <w:b/>
-          <w:bCs/>
-        </w:rPr>
-        <w:t>;</w:t>
-      </w:r>
-    </w:p>
-    <w:p>
-      <w:pPr>
-        <w:ind w:left="360"/>
-        <w:jc w:val="both"/>
-        <w:rPr>
-          <w:b/>
-          <w:bCs/>
-        </w:rPr>
-      </w:pPr>
-      <w:r>
-        <w:tab/>
-      </w:r>
-      <w:r>
-        <w:rPr>
-          <w:u w:val="single"/>
-        </w:rPr>
-        <w:t>PREVENTION SECURITY SYSTEM</w:t>
-      </w:r>
-      <w:r>
-        <w:rPr>
-          <w:u w:val="single"/>
-        </w:rPr>
-        <w:t>:</w:t>
-      </w:r>
-      <w:r>
-        <w:t xml:space="preserve"> </w:t>
-      </w:r>
-      <w:r>
-        <w:rPr>
-          <w:b/>
-          <w:bCs/>
-          <w:color w:val="FF0000"/>
-        </w:rPr>
-        <w:t xml:space="preserve">ANY </w:t>
-      </w:r>
-      <w:r>
-        <w:rPr>
-          <w:b/>
-          <w:bCs/>
-          <w:color w:val="FF0000"/>
-        </w:rPr>
-        <w:t>MIND KEYHOLE</w:t>
-      </w:r>
-      <w:r>
-        <w:rPr>
-          <w:b/>
-          <w:bCs/>
-        </w:rPr>
-        <w:t>;</w:t>
-      </w:r>
-    </w:p>
-    <w:p>
-      <w:pPr>
-        <w:ind w:left="360"/>
-        <w:jc w:val="both"/>
-        <w:rPr>
-          <w:b/>
-          <w:bCs/>
-        </w:rPr>
-      </w:pPr>
-      <w:r>
-        <w:tab/>
-      </w:r>
-      <w:r>
-        <w:rPr>
-          <w:u w:val="single"/>
-        </w:rPr>
-        <w:t>PREVENTION SECURITY SYSTEM</w:t>
-      </w:r>
-      <w:r>
-        <w:rPr>
-          <w:u w:val="single"/>
-        </w:rPr>
-        <w:t>:</w:t>
-      </w:r>
-      <w:r>
-        <w:t xml:space="preserve"> </w:t>
-      </w:r>
-      <w:r>
-        <w:rPr>
-          <w:b/>
-          <w:bCs/>
-          <w:color w:val="FF0000"/>
-        </w:rPr>
-        <w:t xml:space="preserve">ANY </w:t>
-      </w:r>
-      <w:r>
-        <w:rPr>
-          <w:b/>
-          <w:bCs/>
-          <w:color w:val="FF0000"/>
-        </w:rPr>
-        <w:t>MIND RAPE</w:t>
-      </w:r>
-      <w:r>
-        <w:rPr>
-          <w:b/>
-          <w:bCs/>
-        </w:rPr>
-        <w:t>;</w:t>
-      </w:r>
-    </w:p>
-    <w:p>
-      <w:pPr>
-        <w:ind w:left="360"/>
-        <w:jc w:val="both"/>
-        <w:rPr>
-          <w:b/>
-          <w:bCs/>
-        </w:rPr>
-      </w:pPr>
-      <w:r>
-        <w:tab/>
-      </w:r>
-      <w:r>
-        <w:rPr>
-          <w:u w:val="single"/>
-        </w:rPr>
-        <w:t>PREVENTION SECURITY SYSTEM</w:t>
-      </w:r>
-      <w:r>
-        <w:rPr>
-          <w:u w:val="single"/>
-        </w:rPr>
-        <w:t>:</w:t>
-      </w:r>
-      <w:r>
-        <w:t xml:space="preserve"> </w:t>
-      </w:r>
-      <w:r>
-        <w:rPr>
-          <w:b/>
-          <w:bCs/>
-          <w:color w:val="FF0000"/>
-        </w:rPr>
-        <w:t xml:space="preserve">ANY </w:t>
-      </w:r>
-      <w:r>
-        <w:rPr>
-          <w:b/>
-          <w:bCs/>
-          <w:color w:val="FF0000"/>
-        </w:rPr>
-        <w:t>MIND SPACE</w:t>
-      </w:r>
-      <w:r>
-        <w:rPr>
-          <w:b/>
-          <w:bCs/>
-        </w:rPr>
-        <w:t>;</w:t>
-      </w:r>
-    </w:p>
-    <w:p>
-      <w:pPr>
-        <w:ind w:left="360"/>
-        <w:jc w:val="both"/>
-        <w:rPr>
-          <w:b/>
-          <w:bCs/>
-        </w:rPr>
-      </w:pPr>
-      <w:r>
-        <w:tab/>
-      </w:r>
-      <w:r>
-        <w:rPr>
-          <w:u w:val="single"/>
-        </w:rPr>
-        <w:t>PREVENTION SECURITY SYSTEM</w:t>
-      </w:r>
-      <w:r>
-        <w:rPr>
-          <w:u w:val="single"/>
-        </w:rPr>
-        <w:t>:</w:t>
-      </w:r>
-      <w:r>
-        <w:t xml:space="preserve"> </w:t>
-      </w:r>
-      <w:r>
-        <w:rPr>
-          <w:b/>
-          <w:bCs/>
-          <w:color w:val="FF0000"/>
-        </w:rPr>
-        <w:t xml:space="preserve">ANY </w:t>
-      </w:r>
-      <w:r>
-        <w:rPr>
-          <w:b/>
-          <w:bCs/>
-          <w:color w:val="FF0000"/>
-        </w:rPr>
-        <w:t>MIND STICK</w:t>
-      </w:r>
-      <w:r>
-        <w:rPr>
-          <w:b/>
-          <w:bCs/>
-        </w:rPr>
-        <w:t>;</w:t>
-      </w:r>
-    </w:p>
-    <w:p>
-      <w:pPr>
-        <w:ind w:left="360"/>
-        <w:jc w:val="both"/>
-        <w:rPr>
-          <w:b/>
-          <w:bCs/>
-        </w:rPr>
-      </w:pPr>
-      <w:r>
-        <w:tab/>
-      </w:r>
-      <w:r>
-        <w:rPr>
-          <w:u w:val="single"/>
-        </w:rPr>
-        <w:t>PREVENTION SECURITY SYSTEM</w:t>
-      </w:r>
-      <w:r>
-        <w:rPr>
-          <w:u w:val="single"/>
-        </w:rPr>
-        <w:t>:</w:t>
-      </w:r>
-      <w:r>
-        <w:t xml:space="preserve"> </w:t>
-      </w:r>
-      <w:r>
-        <w:rPr>
-          <w:b/>
-          <w:bCs/>
-          <w:color w:val="FF0000"/>
-        </w:rPr>
-        <w:t xml:space="preserve">ANY </w:t>
-      </w:r>
-      <w:r>
-        <w:rPr>
-          <w:b/>
-          <w:bCs/>
-          <w:color w:val="FF0000"/>
-        </w:rPr>
-        <w:t>MIND STORM</w:t>
-      </w:r>
-      <w:r>
-        <w:rPr>
-          <w:b/>
-          <w:bCs/>
-        </w:rPr>
-        <w:t>;</w:t>
-      </w:r>
-    </w:p>
-    <w:p>
-      <w:pPr>
-        <w:ind w:left="360"/>
-        <w:jc w:val="both"/>
-        <w:rPr>
-          <w:b/>
-          <w:bCs/>
-        </w:rPr>
-      </w:pPr>
-      <w:r>
-        <w:tab/>
-      </w:r>
-      <w:r>
-        <w:rPr>
-          <w:u w:val="single"/>
-        </w:rPr>
-        <w:t>PREVENTION SECURITY SYSTEM</w:t>
-      </w:r>
-      <w:r>
-        <w:rPr>
-          <w:u w:val="single"/>
-        </w:rPr>
-        <w:t>:</w:t>
-      </w:r>
-      <w:r>
-        <w:t xml:space="preserve"> </w:t>
-      </w:r>
-      <w:r>
-        <w:rPr>
-          <w:b/>
-          <w:bCs/>
-          <w:color w:val="FF0000"/>
-        </w:rPr>
-        <w:t xml:space="preserve">ANY </w:t>
-      </w:r>
-      <w:r>
-        <w:rPr>
-          <w:b/>
-          <w:bCs/>
-          <w:color w:val="FF0000"/>
-        </w:rPr>
-        <w:t>MIND STUNT</w:t>
-      </w:r>
-      <w:r>
-        <w:rPr>
-          <w:b/>
-          <w:bCs/>
-        </w:rPr>
-        <w:t>;</w:t>
-      </w:r>
-    </w:p>
-    <w:p>
-      <w:pPr>
-        <w:ind w:left="360"/>
-        <w:jc w:val="both"/>
-        <w:rPr>
-          <w:b/>
-          <w:bCs/>
-        </w:rPr>
-      </w:pPr>
-      <w:r>
-        <w:tab/>
-      </w:r>
-      <w:r>
-        <w:rPr>
-          <w:u w:val="single"/>
-        </w:rPr>
-        <w:t>PREVENTION SECURITY SYSTEM</w:t>
-      </w:r>
-      <w:r>
-        <w:rPr>
-          <w:u w:val="single"/>
-        </w:rPr>
-        <w:t>:</w:t>
-      </w:r>
-      <w:r>
-        <w:t xml:space="preserve"> </w:t>
-      </w:r>
-      <w:r>
-        <w:rPr>
-          <w:b/>
-          <w:bCs/>
-          <w:color w:val="FF0000"/>
-        </w:rPr>
-        <w:t xml:space="preserve">ANY </w:t>
-      </w:r>
-      <w:r>
-        <w:rPr>
-          <w:b/>
-          <w:bCs/>
-          <w:color w:val="FF0000"/>
-        </w:rPr>
-        <w:t>MIND TERRORISM</w:t>
-      </w:r>
-      <w:r>
-        <w:rPr>
-          <w:b/>
-          <w:bCs/>
-        </w:rPr>
-        <w:t>;</w:t>
-      </w:r>
-    </w:p>
-    <w:p>
-      <w:pPr>
-        <w:ind w:left="360"/>
-        <w:jc w:val="both"/>
-        <w:rPr>
-          <w:b/>
-          <w:bCs/>
-        </w:rPr>
-      </w:pPr>
-      <w:r>
-        <w:tab/>
-      </w:r>
-      <w:r>
-        <w:rPr>
-          <w:u w:val="single"/>
-        </w:rPr>
-        <w:t>PREVENTION SECURITY SYSTEM</w:t>
-      </w:r>
-      <w:r>
-        <w:rPr>
-          <w:u w:val="single"/>
-        </w:rPr>
-        <w:t>:</w:t>
-      </w:r>
-      <w:r>
-        <w:t xml:space="preserve"> </w:t>
-      </w:r>
-      <w:r>
-        <w:rPr>
-          <w:b/>
-          <w:bCs/>
-          <w:color w:val="FF0000"/>
-        </w:rPr>
-        <w:t xml:space="preserve">ANY </w:t>
-      </w:r>
-      <w:r>
-        <w:rPr>
-          <w:b/>
-          <w:bCs/>
-          <w:color w:val="FF0000"/>
-        </w:rPr>
-        <w:t>MIND TORTURE</w:t>
-      </w:r>
-      <w:r>
-        <w:rPr>
-          <w:b/>
-          <w:bCs/>
-        </w:rPr>
-        <w:t>;</w:t>
-      </w:r>
-    </w:p>
-    <w:p>
-      <w:pPr>
-        <w:ind w:left="360"/>
-        <w:jc w:val="both"/>
-        <w:rPr>
-          <w:b/>
-          <w:bCs/>
-        </w:rPr>
-      </w:pPr>
-      <w:r>
-        <w:tab/>
-      </w:r>
-      <w:r>
-        <w:rPr>
-          <w:u w:val="single"/>
-        </w:rPr>
-        <w:t>PREVENTION SECURITY SYSTEM</w:t>
-      </w:r>
-      <w:r>
-        <w:rPr>
-          <w:u w:val="single"/>
-        </w:rPr>
-        <w:t>:</w:t>
-      </w:r>
-      <w:r>
-        <w:t xml:space="preserve"> </w:t>
-      </w:r>
-      <w:r>
-        <w:rPr>
-          <w:b/>
-          <w:bCs/>
-          <w:color w:val="FF0000"/>
-        </w:rPr>
-        <w:t xml:space="preserve">ANY </w:t>
-      </w:r>
-      <w:r>
-        <w:rPr>
-          <w:b/>
-          <w:bCs/>
-          <w:color w:val="FF0000"/>
-        </w:rPr>
-        <w:t>MIND WARP</w:t>
-      </w:r>
-      <w:r>
-        <w:rPr>
-          <w:b/>
-          <w:bCs/>
-        </w:rPr>
-        <w:t>;</w:t>
-      </w:r>
-    </w:p>
-    <w:p>
-      <w:pPr>
-        <w:ind w:left="360"/>
-        <w:jc w:val="both"/>
-        <w:rPr>
-          <w:b/>
-          <w:bCs/>
-        </w:rPr>
-      </w:pPr>
-      <w:r>
-        <w:tab/>
-      </w:r>
-      <w:r>
-        <w:rPr>
-          <w:u w:val="single"/>
-        </w:rPr>
-        <w:t>PREVENTION SECURITY SYSTEM</w:t>
-      </w:r>
-      <w:r>
-        <w:rPr>
-          <w:u w:val="single"/>
-        </w:rPr>
-        <w:t>:</w:t>
-      </w:r>
-      <w:r>
-        <w:t xml:space="preserve"> </w:t>
-      </w:r>
-      <w:r>
-        <w:rPr>
-          <w:b/>
-          <w:bCs/>
-          <w:color w:val="FF0000"/>
-        </w:rPr>
-        <w:t xml:space="preserve">ANY </w:t>
-      </w:r>
-      <w:r>
-        <w:rPr>
-          <w:b/>
-          <w:bCs/>
-          <w:color w:val="FF0000"/>
-        </w:rPr>
-        <w:t>MIND WHACK</w:t>
-      </w:r>
-      <w:r>
-        <w:rPr>
-          <w:b/>
-          <w:bCs/>
-        </w:rPr>
-        <w:t>;</w:t>
-      </w:r>
-    </w:p>
-    <w:p>
-      <w:pPr>
-        <w:ind w:left="360"/>
-        <w:jc w:val="both"/>
-        <w:rPr>
-          <w:b/>
-          <w:bCs/>
-        </w:rPr>
-      </w:pPr>
-      <w:r>
-        <w:tab/>
-      </w:r>
-      <w:r>
-        <w:rPr>
-          <w:u w:val="single"/>
-        </w:rPr>
-        <w:t>PREVENTION SECURITY SYSTEM</w:t>
-      </w:r>
-      <w:r>
-        <w:rPr>
-          <w:u w:val="single"/>
-        </w:rPr>
-        <w:t>:</w:t>
-      </w:r>
-      <w:r>
-        <w:t xml:space="preserve"> </w:t>
-      </w:r>
-      <w:r>
-        <w:rPr>
-          <w:b/>
-          <w:bCs/>
-          <w:color w:val="FF0000"/>
-        </w:rPr>
-        <w:t xml:space="preserve">ANY </w:t>
-      </w:r>
-      <w:r>
-        <w:rPr>
-          <w:b/>
-          <w:bCs/>
-          <w:color w:val="FF0000"/>
-        </w:rPr>
-        <w:t>MINI SYNAPSE STORM</w:t>
-      </w:r>
-      <w:r>
-        <w:rPr>
-          <w:b/>
-          <w:bCs/>
-        </w:rPr>
-        <w:t>;</w:t>
-      </w:r>
-    </w:p>
-    <w:p>
-      <w:pPr>
-        <w:ind w:left="360"/>
-        <w:jc w:val="both"/>
-        <w:rPr>
-          <w:b/>
-          <w:bCs/>
-        </w:rPr>
-      </w:pPr>
-      <w:r>
-        <w:tab/>
-      </w:r>
-      <w:r>
-        <w:rPr>
-          <w:u w:val="single"/>
-        </w:rPr>
-        <w:t>PREVENTION SECURITY SYSTEM</w:t>
-      </w:r>
-      <w:r>
-        <w:rPr>
-          <w:u w:val="single"/>
-        </w:rPr>
-        <w:t>:</w:t>
-      </w:r>
-      <w:r>
-        <w:t xml:space="preserve"> </w:t>
-      </w:r>
-      <w:r>
-        <w:rPr>
-          <w:b/>
-          <w:bCs/>
-          <w:color w:val="FF0000"/>
-        </w:rPr>
-        <w:t xml:space="preserve">ANY </w:t>
-      </w:r>
-      <w:r>
-        <w:rPr>
-          <w:b/>
-          <w:bCs/>
-          <w:color w:val="FF0000"/>
-        </w:rPr>
-        <w:t>MOODY HEADACHES</w:t>
-      </w:r>
-      <w:r>
-        <w:rPr>
-          <w:b/>
-          <w:bCs/>
-        </w:rPr>
-        <w:t>;</w:t>
-      </w:r>
-    </w:p>
-    <w:p>
-      <w:pPr>
-        <w:ind w:left="360"/>
-        <w:jc w:val="both"/>
-        <w:rPr>
-          <w:b/>
-          <w:bCs/>
-        </w:rPr>
-      </w:pPr>
-      <w:r>
-        <w:tab/>
-      </w:r>
-      <w:r>
-        <w:rPr>
-          <w:u w:val="single"/>
-        </w:rPr>
-        <w:t>PREVENTION SECURITY SYSTEM</w:t>
-      </w:r>
-      <w:r>
-        <w:rPr>
-          <w:u w:val="single"/>
-        </w:rPr>
-        <w:t>:</w:t>
-      </w:r>
-      <w:r>
-        <w:t xml:space="preserve"> </w:t>
-      </w:r>
-      <w:r>
-        <w:rPr>
-          <w:b/>
-          <w:bCs/>
-          <w:color w:val="FF0000"/>
-        </w:rPr>
-        <w:t xml:space="preserve">ANY </w:t>
-      </w:r>
-      <w:r>
-        <w:rPr>
-          <w:b/>
-          <w:bCs/>
-          <w:color w:val="FF0000"/>
-        </w:rPr>
-        <w:t>MUTE MODE</w:t>
-      </w:r>
-      <w:r>
-        <w:rPr>
-          <w:b/>
-          <w:bCs/>
-        </w:rPr>
-        <w:t>;</w:t>
-      </w:r>
-    </w:p>
-    <w:p>
-      <w:pPr>
-        <w:ind w:left="360"/>
-        <w:jc w:val="both"/>
-        <w:rPr>
-          <w:b/>
-          <w:bCs/>
-        </w:rPr>
-      </w:pPr>
-      <w:r>
-        <w:tab/>
-      </w:r>
-      <w:r>
-        <w:rPr>
-          <w:u w:val="single"/>
-        </w:rPr>
-        <w:t>PREVENTION SECURITY SYSTEM</w:t>
-      </w:r>
-      <w:r>
-        <w:rPr>
-          <w:u w:val="single"/>
-        </w:rPr>
-        <w:t>:</w:t>
-      </w:r>
-      <w:r>
-        <w:t xml:space="preserve"> </w:t>
-      </w:r>
-      <w:r>
-        <w:rPr>
-          <w:b/>
-          <w:bCs/>
-          <w:color w:val="FF0000"/>
-        </w:rPr>
-        <w:t xml:space="preserve">ANY </w:t>
-      </w:r>
-      <w:r>
-        <w:rPr>
-          <w:b/>
-          <w:bCs/>
-          <w:color w:val="FF0000"/>
-        </w:rPr>
         <w:t>NERVE GAS</w:t>
       </w:r>
       <w:r>
@@ -8492,6 +8640,1026 @@
         </w:rPr>
       </w:pPr>
       <w:r>
+        <w:tab/>
+      </w:r>
+      <w:r>
+        <w:rPr>
+          <w:u w:val="single"/>
+        </w:rPr>
+        <w:t>PREVENTION SECURITY SYSTEM</w:t>
+      </w:r>
+      <w:r>
+        <w:rPr>
+          <w:u w:val="single"/>
+        </w:rPr>
+        <w:t>:</w:t>
+      </w:r>
+      <w:r>
+        <w:t xml:space="preserve"> </w:t>
+      </w:r>
+      <w:r>
+        <w:rPr>
+          <w:b/>
+          <w:bCs/>
+          <w:color w:val="FF0000"/>
+        </w:rPr>
+        <w:t xml:space="preserve">ANY </w:t>
+      </w:r>
+      <w:r>
+        <w:rPr>
+          <w:b/>
+          <w:bCs/>
+          <w:color w:val="FF0000"/>
+        </w:rPr>
+        <w:t>NERVOUS RANT</w:t>
+      </w:r>
+      <w:r>
+        <w:rPr>
+          <w:b/>
+          <w:bCs/>
+        </w:rPr>
+        <w:t>;</w:t>
+      </w:r>
+    </w:p>
+    <w:p>
+      <w:pPr>
+        <w:ind w:left="360"/>
+        <w:jc w:val="both"/>
+        <w:rPr>
+          <w:b/>
+          <w:bCs/>
+        </w:rPr>
+      </w:pPr>
+      <w:r>
+        <w:tab/>
+      </w:r>
+      <w:r>
+        <w:rPr>
+          <w:u w:val="single"/>
+        </w:rPr>
+        <w:t>PREVENTION SECURITY SYSTEM</w:t>
+      </w:r>
+      <w:r>
+        <w:rPr>
+          <w:u w:val="single"/>
+        </w:rPr>
+        <w:t>:</w:t>
+      </w:r>
+      <w:r>
+        <w:t xml:space="preserve"> </w:t>
+      </w:r>
+      <w:r>
+        <w:rPr>
+          <w:b/>
+          <w:bCs/>
+          <w:color w:val="FF0000"/>
+        </w:rPr>
+        <w:t xml:space="preserve">ANY </w:t>
+      </w:r>
+      <w:r>
+        <w:rPr>
+          <w:b/>
+          <w:bCs/>
+          <w:color w:val="FF0000"/>
+        </w:rPr>
+        <w:t>NERVOUS TICKS</w:t>
+      </w:r>
+      <w:r>
+        <w:rPr>
+          <w:b/>
+          <w:bCs/>
+        </w:rPr>
+        <w:t>;</w:t>
+      </w:r>
+    </w:p>
+    <w:p>
+      <w:pPr>
+        <w:ind w:left="360"/>
+        <w:jc w:val="both"/>
+        <w:rPr>
+          <w:b/>
+          <w:bCs/>
+        </w:rPr>
+      </w:pPr>
+      <w:r>
+        <w:tab/>
+      </w:r>
+      <w:r>
+        <w:rPr>
+          <w:u w:val="single"/>
+        </w:rPr>
+        <w:t>PREVENTION SECURITY SYSTEM</w:t>
+      </w:r>
+      <w:r>
+        <w:rPr>
+          <w:u w:val="single"/>
+        </w:rPr>
+        <w:t>:</w:t>
+      </w:r>
+      <w:r>
+        <w:t xml:space="preserve"> </w:t>
+      </w:r>
+      <w:r>
+        <w:rPr>
+          <w:b/>
+          <w:bCs/>
+          <w:color w:val="FF0000"/>
+        </w:rPr>
+        <w:t xml:space="preserve">ANY </w:t>
+      </w:r>
+      <w:r>
+        <w:rPr>
+          <w:b/>
+          <w:bCs/>
+          <w:color w:val="FF0000"/>
+        </w:rPr>
+        <w:t>NERVOUSNESS</w:t>
+      </w:r>
+      <w:r>
+        <w:rPr>
+          <w:b/>
+          <w:bCs/>
+        </w:rPr>
+        <w:t>;</w:t>
+      </w:r>
+    </w:p>
+    <w:p>
+      <w:pPr>
+        <w:ind w:left="360"/>
+        <w:jc w:val="both"/>
+        <w:rPr>
+          <w:b/>
+          <w:bCs/>
+        </w:rPr>
+      </w:pPr>
+      <w:r>
+        <w:tab/>
+      </w:r>
+      <w:r>
+        <w:rPr>
+          <w:u w:val="single"/>
+        </w:rPr>
+        <w:t>PREVENTION SECURITY SYSTEM</w:t>
+      </w:r>
+      <w:r>
+        <w:rPr>
+          <w:u w:val="single"/>
+        </w:rPr>
+        <w:t>:</w:t>
+      </w:r>
+      <w:r>
+        <w:t xml:space="preserve"> </w:t>
+      </w:r>
+      <w:r>
+        <w:rPr>
+          <w:b/>
+          <w:bCs/>
+          <w:color w:val="FF0000"/>
+        </w:rPr>
+        <w:t xml:space="preserve">ANY </w:t>
+      </w:r>
+      <w:r>
+        <w:rPr>
+          <w:b/>
+          <w:bCs/>
+          <w:color w:val="FF0000"/>
+        </w:rPr>
+        <w:t>NEURON DESTRUCTION</w:t>
+      </w:r>
+      <w:r>
+        <w:rPr>
+          <w:b/>
+          <w:bCs/>
+        </w:rPr>
+        <w:t>;</w:t>
+      </w:r>
+    </w:p>
+    <w:p>
+      <w:pPr>
+        <w:ind w:left="360"/>
+        <w:jc w:val="both"/>
+        <w:rPr>
+          <w:b/>
+          <w:bCs/>
+        </w:rPr>
+      </w:pPr>
+      <w:r>
+        <w:tab/>
+      </w:r>
+      <w:r>
+        <w:rPr>
+          <w:u w:val="single"/>
+        </w:rPr>
+        <w:t>PREVENTION SECURITY SYSTEM</w:t>
+      </w:r>
+      <w:r>
+        <w:rPr>
+          <w:u w:val="single"/>
+        </w:rPr>
+        <w:t>:</w:t>
+      </w:r>
+      <w:r>
+        <w:t xml:space="preserve"> </w:t>
+      </w:r>
+      <w:r>
+        <w:rPr>
+          <w:b/>
+          <w:bCs/>
+          <w:color w:val="FF0000"/>
+        </w:rPr>
+        <w:t xml:space="preserve">ANY </w:t>
+      </w:r>
+      <w:r>
+        <w:rPr>
+          <w:b/>
+          <w:bCs/>
+          <w:color w:val="FF0000"/>
+        </w:rPr>
+        <w:t>NEURON ZAP</w:t>
+      </w:r>
+      <w:r>
+        <w:rPr>
+          <w:b/>
+          <w:bCs/>
+        </w:rPr>
+        <w:t>;</w:t>
+      </w:r>
+    </w:p>
+    <w:p>
+      <w:pPr>
+        <w:ind w:left="360"/>
+        <w:jc w:val="both"/>
+        <w:rPr>
+          <w:b/>
+          <w:bCs/>
+        </w:rPr>
+      </w:pPr>
+      <w:r>
+        <w:tab/>
+      </w:r>
+      <w:r>
+        <w:rPr>
+          <w:u w:val="single"/>
+        </w:rPr>
+        <w:t>PREVENTION SECURITY SYSTEM</w:t>
+      </w:r>
+      <w:r>
+        <w:rPr>
+          <w:u w:val="single"/>
+        </w:rPr>
+        <w:t>:</w:t>
+      </w:r>
+      <w:r>
+        <w:t xml:space="preserve"> </w:t>
+      </w:r>
+      <w:r>
+        <w:rPr>
+          <w:b/>
+          <w:bCs/>
+          <w:color w:val="FF0000"/>
+        </w:rPr>
+        <w:t xml:space="preserve">ANY </w:t>
+      </w:r>
+      <w:r>
+        <w:rPr>
+          <w:b/>
+          <w:bCs/>
+          <w:color w:val="FF0000"/>
+        </w:rPr>
+        <w:t>“NUCLEAR EXPLOSION SAUCE”</w:t>
+      </w:r>
+      <w:r>
+        <w:rPr>
+          <w:b/>
+          <w:bCs/>
+        </w:rPr>
+        <w:t>;</w:t>
+      </w:r>
+    </w:p>
+    <w:p>
+      <w:pPr>
+        <w:ind w:left="360"/>
+        <w:jc w:val="both"/>
+        <w:rPr>
+          <w:b/>
+          <w:bCs/>
+        </w:rPr>
+      </w:pPr>
+      <w:r>
+        <w:tab/>
+      </w:r>
+      <w:r>
+        <w:rPr>
+          <w:u w:val="single"/>
+        </w:rPr>
+        <w:t>PREVENTION SECURITY SYSTEM</w:t>
+      </w:r>
+      <w:r>
+        <w:rPr>
+          <w:u w:val="single"/>
+        </w:rPr>
+        <w:t>:</w:t>
+      </w:r>
+      <w:r>
+        <w:t xml:space="preserve"> </w:t>
+      </w:r>
+      <w:r>
+        <w:rPr>
+          <w:b/>
+          <w:bCs/>
+          <w:color w:val="FF0000"/>
+        </w:rPr>
+        <w:t xml:space="preserve">ANY </w:t>
+      </w:r>
+      <w:r>
+        <w:rPr>
+          <w:b/>
+          <w:bCs/>
+          <w:color w:val="FF0000"/>
+        </w:rPr>
+        <w:t>PERIPHERAL FLARE</w:t>
+      </w:r>
+      <w:r>
+        <w:rPr>
+          <w:b/>
+          <w:bCs/>
+        </w:rPr>
+        <w:t>;</w:t>
+      </w:r>
+    </w:p>
+    <w:p>
+      <w:pPr>
+        <w:ind w:left="360"/>
+        <w:jc w:val="both"/>
+        <w:rPr>
+          <w:b/>
+          <w:bCs/>
+        </w:rPr>
+      </w:pPr>
+      <w:r>
+        <w:tab/>
+      </w:r>
+      <w:r>
+        <w:rPr>
+          <w:u w:val="single"/>
+        </w:rPr>
+        <w:t>PREVENTION SECURITY SYSTEM</w:t>
+      </w:r>
+      <w:r>
+        <w:rPr>
+          <w:u w:val="single"/>
+        </w:rPr>
+        <w:t>:</w:t>
+      </w:r>
+      <w:r>
+        <w:t xml:space="preserve"> </w:t>
+      </w:r>
+      <w:r>
+        <w:rPr>
+          <w:b/>
+          <w:bCs/>
+          <w:color w:val="FF0000"/>
+        </w:rPr>
+        <w:t xml:space="preserve">ANY </w:t>
+      </w:r>
+      <w:r>
+        <w:rPr>
+          <w:b/>
+          <w:bCs/>
+          <w:color w:val="FF0000"/>
+        </w:rPr>
+        <w:t>PERVERT</w:t>
+      </w:r>
+      <w:r>
+        <w:rPr>
+          <w:b/>
+          <w:bCs/>
+        </w:rPr>
+        <w:t>;</w:t>
+      </w:r>
+    </w:p>
+    <w:p>
+      <w:pPr>
+        <w:ind w:left="360"/>
+        <w:jc w:val="both"/>
+        <w:rPr>
+          <w:b/>
+          <w:bCs/>
+        </w:rPr>
+      </w:pPr>
+      <w:r>
+        <w:tab/>
+      </w:r>
+      <w:r>
+        <w:rPr>
+          <w:u w:val="single"/>
+        </w:rPr>
+        <w:t>PREVENTION SECURITY SYSTEM</w:t>
+      </w:r>
+      <w:r>
+        <w:rPr>
+          <w:u w:val="single"/>
+        </w:rPr>
+        <w:t>:</w:t>
+      </w:r>
+      <w:r>
+        <w:t xml:space="preserve"> </w:t>
+      </w:r>
+      <w:r>
+        <w:rPr>
+          <w:b/>
+          <w:bCs/>
+          <w:color w:val="FF0000"/>
+        </w:rPr>
+        <w:t xml:space="preserve">ANY </w:t>
+      </w:r>
+      <w:r>
+        <w:rPr>
+          <w:b/>
+          <w:bCs/>
+          <w:color w:val="FF0000"/>
+        </w:rPr>
+        <w:t>PHASE SHIFT EQUALIZER</w:t>
+      </w:r>
+      <w:r>
+        <w:rPr>
+          <w:b/>
+          <w:bCs/>
+        </w:rPr>
+        <w:t>;</w:t>
+      </w:r>
+    </w:p>
+    <w:p>
+      <w:pPr>
+        <w:ind w:left="360"/>
+        <w:jc w:val="both"/>
+        <w:rPr>
+          <w:b/>
+          <w:bCs/>
+        </w:rPr>
+      </w:pPr>
+      <w:r>
+        <w:tab/>
+      </w:r>
+      <w:r>
+        <w:rPr>
+          <w:u w:val="single"/>
+        </w:rPr>
+        <w:t>PREVENTION SECURITY SYSTEM</w:t>
+      </w:r>
+      <w:r>
+        <w:rPr>
+          <w:u w:val="single"/>
+        </w:rPr>
+        <w:t>:</w:t>
+      </w:r>
+      <w:r>
+        <w:t xml:space="preserve"> </w:t>
+      </w:r>
+      <w:r>
+        <w:rPr>
+          <w:b/>
+          <w:bCs/>
+          <w:color w:val="FF0000"/>
+        </w:rPr>
+        <w:t xml:space="preserve">ANY </w:t>
+      </w:r>
+      <w:r>
+        <w:rPr>
+          <w:b/>
+          <w:bCs/>
+          <w:color w:val="FF0000"/>
+        </w:rPr>
+        <w:t>PSYCHOLOGICAL EXECUTION</w:t>
+      </w:r>
+      <w:r>
+        <w:rPr>
+          <w:b/>
+          <w:bCs/>
+        </w:rPr>
+        <w:t>;</w:t>
+      </w:r>
+    </w:p>
+    <w:p>
+      <w:pPr>
+        <w:ind w:left="360"/>
+        <w:jc w:val="both"/>
+        <w:rPr>
+          <w:b/>
+          <w:bCs/>
+        </w:rPr>
+      </w:pPr>
+      <w:r>
+        <w:tab/>
+      </w:r>
+      <w:r>
+        <w:rPr>
+          <w:u w:val="single"/>
+        </w:rPr>
+        <w:t>PREVENTION SECURITY SYSTEM</w:t>
+      </w:r>
+      <w:r>
+        <w:rPr>
+          <w:u w:val="single"/>
+        </w:rPr>
+        <w:t>:</w:t>
+      </w:r>
+      <w:r>
+        <w:t xml:space="preserve"> </w:t>
+      </w:r>
+      <w:r>
+        <w:rPr>
+          <w:b/>
+          <w:bCs/>
+          <w:color w:val="FF0000"/>
+        </w:rPr>
+        <w:t xml:space="preserve">ANY </w:t>
+      </w:r>
+      <w:r>
+        <w:rPr>
+          <w:b/>
+          <w:bCs/>
+          <w:color w:val="FF0000"/>
+        </w:rPr>
+        <w:t>PSYCHOLOGICAL MALFORMATION</w:t>
+      </w:r>
+      <w:r>
+        <w:rPr>
+          <w:b/>
+          <w:bCs/>
+        </w:rPr>
+        <w:t>;</w:t>
+      </w:r>
+    </w:p>
+    <w:p>
+      <w:pPr>
+        <w:ind w:left="360"/>
+        <w:jc w:val="both"/>
+        <w:rPr>
+          <w:b/>
+          <w:bCs/>
+        </w:rPr>
+      </w:pPr>
+      <w:r>
+        <w:tab/>
+      </w:r>
+      <w:r>
+        <w:rPr>
+          <w:u w:val="single"/>
+        </w:rPr>
+        <w:t>PREVENTION SECURITY SYSTEM</w:t>
+      </w:r>
+      <w:r>
+        <w:rPr>
+          <w:u w:val="single"/>
+        </w:rPr>
+        <w:t>:</w:t>
+      </w:r>
+      <w:r>
+        <w:t xml:space="preserve"> </w:t>
+      </w:r>
+      <w:r>
+        <w:rPr>
+          <w:b/>
+          <w:bCs/>
+          <w:color w:val="FF0000"/>
+        </w:rPr>
+        <w:t xml:space="preserve">ANY </w:t>
+      </w:r>
+      <w:r>
+        <w:rPr>
+          <w:b/>
+          <w:bCs/>
+          <w:color w:val="FF0000"/>
+        </w:rPr>
+        <w:t>RACING THOUGHTS</w:t>
+      </w:r>
+      <w:r>
+        <w:rPr>
+          <w:b/>
+          <w:bCs/>
+        </w:rPr>
+        <w:t>;</w:t>
+      </w:r>
+    </w:p>
+    <w:p>
+      <w:pPr>
+        <w:ind w:left="360"/>
+        <w:jc w:val="both"/>
+        <w:rPr>
+          <w:b/>
+          <w:bCs/>
+        </w:rPr>
+      </w:pPr>
+      <w:r>
+        <w:tab/>
+      </w:r>
+      <w:r>
+        <w:rPr>
+          <w:u w:val="single"/>
+        </w:rPr>
+        <w:t>PREVENTION SECURITY SYSTEM</w:t>
+      </w:r>
+      <w:r>
+        <w:rPr>
+          <w:u w:val="single"/>
+        </w:rPr>
+        <w:t>:</w:t>
+      </w:r>
+      <w:r>
+        <w:t xml:space="preserve"> </w:t>
+      </w:r>
+      <w:r>
+        <w:rPr>
+          <w:b/>
+          <w:bCs/>
+          <w:color w:val="FF0000"/>
+        </w:rPr>
+        <w:t xml:space="preserve">ANY </w:t>
+      </w:r>
+      <w:r>
+        <w:rPr>
+          <w:b/>
+          <w:bCs/>
+          <w:color w:val="FF0000"/>
+        </w:rPr>
+        <w:t>RETRACTABLE MIGRAINE</w:t>
+      </w:r>
+      <w:r>
+        <w:rPr>
+          <w:b/>
+          <w:bCs/>
+        </w:rPr>
+        <w:t>;</w:t>
+      </w:r>
+    </w:p>
+    <w:p>
+      <w:pPr>
+        <w:ind w:left="360"/>
+        <w:jc w:val="both"/>
+        <w:rPr>
+          <w:b/>
+          <w:bCs/>
+        </w:rPr>
+      </w:pPr>
+      <w:r>
+        <w:tab/>
+      </w:r>
+      <w:r>
+        <w:rPr>
+          <w:u w:val="single"/>
+        </w:rPr>
+        <w:t>PREVENTION SECURITY SYSTEM</w:t>
+      </w:r>
+      <w:r>
+        <w:rPr>
+          <w:u w:val="single"/>
+        </w:rPr>
+        <w:t>:</w:t>
+      </w:r>
+      <w:r>
+        <w:t xml:space="preserve"> </w:t>
+      </w:r>
+      <w:r>
+        <w:rPr>
+          <w:b/>
+          <w:bCs/>
+          <w:color w:val="FF0000"/>
+        </w:rPr>
+        <w:t xml:space="preserve">ANY </w:t>
+      </w:r>
+      <w:r>
+        <w:rPr>
+          <w:b/>
+          <w:bCs/>
+          <w:color w:val="FF0000"/>
+        </w:rPr>
+        <w:t>SEDUCING SPIRITS</w:t>
+      </w:r>
+      <w:r>
+        <w:rPr>
+          <w:b/>
+          <w:bCs/>
+        </w:rPr>
+        <w:t>;</w:t>
+      </w:r>
+    </w:p>
+    <w:p>
+      <w:pPr>
+        <w:ind w:left="360"/>
+        <w:jc w:val="both"/>
+        <w:rPr>
+          <w:b/>
+          <w:bCs/>
+        </w:rPr>
+      </w:pPr>
+      <w:r>
+        <w:tab/>
+      </w:r>
+      <w:r>
+        <w:rPr>
+          <w:u w:val="single"/>
+        </w:rPr>
+        <w:t>PREVENTION SECURITY SYSTEM</w:t>
+      </w:r>
+      <w:r>
+        <w:rPr>
+          <w:u w:val="single"/>
+        </w:rPr>
+        <w:t>:</w:t>
+      </w:r>
+      <w:r>
+        <w:t xml:space="preserve"> </w:t>
+      </w:r>
+      <w:r>
+        <w:rPr>
+          <w:b/>
+          <w:bCs/>
+          <w:color w:val="FF0000"/>
+        </w:rPr>
+        <w:t xml:space="preserve">ANY </w:t>
+      </w:r>
+      <w:r>
+        <w:rPr>
+          <w:b/>
+          <w:bCs/>
+          <w:color w:val="FF0000"/>
+        </w:rPr>
+        <w:t>SEIZURE</w:t>
+      </w:r>
+      <w:r>
+        <w:rPr>
+          <w:b/>
+          <w:bCs/>
+        </w:rPr>
+        <w:t>;</w:t>
+      </w:r>
+    </w:p>
+    <w:p>
+      <w:pPr>
+        <w:ind w:left="360"/>
+        <w:jc w:val="both"/>
+        <w:rPr>
+          <w:b/>
+          <w:bCs/>
+        </w:rPr>
+      </w:pPr>
+      <w:r>
+        <w:tab/>
+      </w:r>
+      <w:r>
+        <w:rPr>
+          <w:u w:val="single"/>
+        </w:rPr>
+        <w:t>PREVENTION SECURITY SYSTEM</w:t>
+      </w:r>
+      <w:r>
+        <w:rPr>
+          <w:u w:val="single"/>
+        </w:rPr>
+        <w:t>:</w:t>
+      </w:r>
+      <w:r>
+        <w:t xml:space="preserve"> </w:t>
+      </w:r>
+      <w:r>
+        <w:rPr>
+          <w:b/>
+          <w:bCs/>
+          <w:color w:val="FF0000"/>
+        </w:rPr>
+        <w:t xml:space="preserve">ANY </w:t>
+      </w:r>
+      <w:r>
+        <w:rPr>
+          <w:b/>
+          <w:bCs/>
+          <w:color w:val="FF0000"/>
+        </w:rPr>
+        <w:t>SIZZLING HEADACHE</w:t>
+      </w:r>
+      <w:r>
+        <w:rPr>
+          <w:b/>
+          <w:bCs/>
+        </w:rPr>
+        <w:t>;</w:t>
+      </w:r>
+    </w:p>
+    <w:p>
+      <w:pPr>
+        <w:ind w:left="360"/>
+        <w:jc w:val="both"/>
+        <w:rPr>
+          <w:b/>
+          <w:bCs/>
+        </w:rPr>
+      </w:pPr>
+      <w:r>
+        <w:tab/>
+      </w:r>
+      <w:r>
+        <w:rPr>
+          <w:u w:val="single"/>
+        </w:rPr>
+        <w:t>PREVENTION SECURITY SYSTEM</w:t>
+      </w:r>
+      <w:r>
+        <w:rPr>
+          <w:u w:val="single"/>
+        </w:rPr>
+        <w:t>:</w:t>
+      </w:r>
+      <w:r>
+        <w:t xml:space="preserve"> </w:t>
+      </w:r>
+      <w:r>
+        <w:rPr>
+          <w:b/>
+          <w:bCs/>
+          <w:color w:val="FF0000"/>
+        </w:rPr>
+        <w:t xml:space="preserve">ANY </w:t>
+      </w:r>
+      <w:r>
+        <w:rPr>
+          <w:b/>
+          <w:bCs/>
+          <w:color w:val="FF0000"/>
+        </w:rPr>
+        <w:t>SIZZLING MIGRAINE</w:t>
+      </w:r>
+      <w:r>
+        <w:rPr>
+          <w:b/>
+          <w:bCs/>
+        </w:rPr>
+        <w:t>;</w:t>
+      </w:r>
+    </w:p>
+    <w:p>
+      <w:pPr>
+        <w:ind w:left="360"/>
+        <w:jc w:val="both"/>
+        <w:rPr>
+          <w:b/>
+          <w:bCs/>
+        </w:rPr>
+      </w:pPr>
+      <w:r>
+        <w:tab/>
+      </w:r>
+      <w:r>
+        <w:rPr>
+          <w:u w:val="single"/>
+        </w:rPr>
+        <w:t>PREVENTION SECURITY SYSTEM</w:t>
+      </w:r>
+      <w:r>
+        <w:rPr>
+          <w:u w:val="single"/>
+        </w:rPr>
+        <w:t>:</w:t>
+      </w:r>
+      <w:r>
+        <w:t xml:space="preserve"> </w:t>
+      </w:r>
+      <w:r>
+        <w:rPr>
+          <w:b/>
+          <w:bCs/>
+          <w:color w:val="FF0000"/>
+        </w:rPr>
+        <w:t xml:space="preserve">ANY </w:t>
+      </w:r>
+      <w:r>
+        <w:rPr>
+          <w:b/>
+          <w:bCs/>
+          <w:color w:val="FF0000"/>
+        </w:rPr>
+        <w:t>SLEEP CRAVINGS</w:t>
+      </w:r>
+      <w:r>
+        <w:rPr>
+          <w:b/>
+          <w:bCs/>
+        </w:rPr>
+        <w:t>;</w:t>
+      </w:r>
+    </w:p>
+    <w:p>
+      <w:pPr>
+        <w:ind w:left="360"/>
+        <w:jc w:val="both"/>
+        <w:rPr>
+          <w:b/>
+          <w:bCs/>
+        </w:rPr>
+      </w:pPr>
+      <w:r>
+        <w:tab/>
+      </w:r>
+      <w:r>
+        <w:rPr>
+          <w:u w:val="single"/>
+        </w:rPr>
+        <w:t>PREVENTION SECURITY SYSTEM</w:t>
+      </w:r>
+      <w:r>
+        <w:rPr>
+          <w:u w:val="single"/>
+        </w:rPr>
+        <w:t>:</w:t>
+      </w:r>
+      <w:r>
+        <w:t xml:space="preserve"> </w:t>
+      </w:r>
+      <w:r>
+        <w:rPr>
+          <w:b/>
+          <w:bCs/>
+          <w:color w:val="FF0000"/>
+        </w:rPr>
+        <w:t xml:space="preserve">ANY </w:t>
+      </w:r>
+      <w:r>
+        <w:rPr>
+          <w:b/>
+          <w:bCs/>
+          <w:color w:val="FF0000"/>
+        </w:rPr>
+        <w:t>SLEEPINESS</w:t>
+      </w:r>
+      <w:r>
+        <w:rPr>
+          <w:b/>
+          <w:bCs/>
+        </w:rPr>
+        <w:t>;</w:t>
+      </w:r>
+    </w:p>
+    <w:p>
+      <w:pPr>
+        <w:ind w:left="360"/>
+        <w:jc w:val="both"/>
+        <w:rPr>
+          <w:b/>
+          <w:bCs/>
+        </w:rPr>
+      </w:pPr>
+      <w:r>
+        <w:tab/>
+      </w:r>
+      <w:r>
+        <w:rPr>
+          <w:u w:val="single"/>
+        </w:rPr>
+        <w:t>PREVENTION SECURITY SYSTEM</w:t>
+      </w:r>
+      <w:r>
+        <w:rPr>
+          <w:u w:val="single"/>
+        </w:rPr>
+        <w:t>:</w:t>
+      </w:r>
+      <w:r>
+        <w:t xml:space="preserve"> </w:t>
+      </w:r>
+      <w:r>
+        <w:rPr>
+          <w:b/>
+          <w:bCs/>
+          <w:color w:val="FF0000"/>
+        </w:rPr>
+        <w:t xml:space="preserve">ANY </w:t>
+      </w:r>
+      <w:r>
+        <w:rPr>
+          <w:b/>
+          <w:bCs/>
+          <w:color w:val="FF0000"/>
+        </w:rPr>
+        <w:t>SLOWNESS</w:t>
+      </w:r>
+      <w:r>
+        <w:rPr>
+          <w:b/>
+          <w:bCs/>
+        </w:rPr>
+        <w:t>;</w:t>
+      </w:r>
+    </w:p>
+    <w:p>
+      <w:pPr>
+        <w:ind w:left="360"/>
+        <w:jc w:val="both"/>
+        <w:rPr>
+          <w:b/>
+          <w:bCs/>
+        </w:rPr>
+      </w:pPr>
+      <w:r>
         <w:lastRenderedPageBreak/>
         <w:tab/>
       </w:r>
@@ -8524,1026 +9692,6 @@
           <w:bCs/>
           <w:color w:val="FF0000"/>
         </w:rPr>
-        <w:t>NERVOUS RANT</w:t>
-      </w:r>
-      <w:r>
-        <w:rPr>
-          <w:b/>
-          <w:bCs/>
-        </w:rPr>
-        <w:t>;</w:t>
-      </w:r>
-    </w:p>
-    <w:p>
-      <w:pPr>
-        <w:ind w:left="360"/>
-        <w:jc w:val="both"/>
-        <w:rPr>
-          <w:b/>
-          <w:bCs/>
-        </w:rPr>
-      </w:pPr>
-      <w:r>
-        <w:tab/>
-      </w:r>
-      <w:r>
-        <w:rPr>
-          <w:u w:val="single"/>
-        </w:rPr>
-        <w:t>PREVENTION SECURITY SYSTEM</w:t>
-      </w:r>
-      <w:r>
-        <w:rPr>
-          <w:u w:val="single"/>
-        </w:rPr>
-        <w:t>:</w:t>
-      </w:r>
-      <w:r>
-        <w:t xml:space="preserve"> </w:t>
-      </w:r>
-      <w:r>
-        <w:rPr>
-          <w:b/>
-          <w:bCs/>
-          <w:color w:val="FF0000"/>
-        </w:rPr>
-        <w:t xml:space="preserve">ANY </w:t>
-      </w:r>
-      <w:r>
-        <w:rPr>
-          <w:b/>
-          <w:bCs/>
-          <w:color w:val="FF0000"/>
-        </w:rPr>
-        <w:t>NERVOUS TICKS</w:t>
-      </w:r>
-      <w:r>
-        <w:rPr>
-          <w:b/>
-          <w:bCs/>
-        </w:rPr>
-        <w:t>;</w:t>
-      </w:r>
-    </w:p>
-    <w:p>
-      <w:pPr>
-        <w:ind w:left="360"/>
-        <w:jc w:val="both"/>
-        <w:rPr>
-          <w:b/>
-          <w:bCs/>
-        </w:rPr>
-      </w:pPr>
-      <w:r>
-        <w:tab/>
-      </w:r>
-      <w:r>
-        <w:rPr>
-          <w:u w:val="single"/>
-        </w:rPr>
-        <w:t>PREVENTION SECURITY SYSTEM</w:t>
-      </w:r>
-      <w:r>
-        <w:rPr>
-          <w:u w:val="single"/>
-        </w:rPr>
-        <w:t>:</w:t>
-      </w:r>
-      <w:r>
-        <w:t xml:space="preserve"> </w:t>
-      </w:r>
-      <w:r>
-        <w:rPr>
-          <w:b/>
-          <w:bCs/>
-          <w:color w:val="FF0000"/>
-        </w:rPr>
-        <w:t xml:space="preserve">ANY </w:t>
-      </w:r>
-      <w:r>
-        <w:rPr>
-          <w:b/>
-          <w:bCs/>
-          <w:color w:val="FF0000"/>
-        </w:rPr>
-        <w:t>NERVOUSNESS</w:t>
-      </w:r>
-      <w:r>
-        <w:rPr>
-          <w:b/>
-          <w:bCs/>
-        </w:rPr>
-        <w:t>;</w:t>
-      </w:r>
-    </w:p>
-    <w:p>
-      <w:pPr>
-        <w:ind w:left="360"/>
-        <w:jc w:val="both"/>
-        <w:rPr>
-          <w:b/>
-          <w:bCs/>
-        </w:rPr>
-      </w:pPr>
-      <w:r>
-        <w:tab/>
-      </w:r>
-      <w:r>
-        <w:rPr>
-          <w:u w:val="single"/>
-        </w:rPr>
-        <w:t>PREVENTION SECURITY SYSTEM</w:t>
-      </w:r>
-      <w:r>
-        <w:rPr>
-          <w:u w:val="single"/>
-        </w:rPr>
-        <w:t>:</w:t>
-      </w:r>
-      <w:r>
-        <w:t xml:space="preserve"> </w:t>
-      </w:r>
-      <w:r>
-        <w:rPr>
-          <w:b/>
-          <w:bCs/>
-          <w:color w:val="FF0000"/>
-        </w:rPr>
-        <w:t xml:space="preserve">ANY </w:t>
-      </w:r>
-      <w:r>
-        <w:rPr>
-          <w:b/>
-          <w:bCs/>
-          <w:color w:val="FF0000"/>
-        </w:rPr>
-        <w:t>NEURON DESTRUCTION</w:t>
-      </w:r>
-      <w:r>
-        <w:rPr>
-          <w:b/>
-          <w:bCs/>
-        </w:rPr>
-        <w:t>;</w:t>
-      </w:r>
-    </w:p>
-    <w:p>
-      <w:pPr>
-        <w:ind w:left="360"/>
-        <w:jc w:val="both"/>
-        <w:rPr>
-          <w:b/>
-          <w:bCs/>
-        </w:rPr>
-      </w:pPr>
-      <w:r>
-        <w:tab/>
-      </w:r>
-      <w:r>
-        <w:rPr>
-          <w:u w:val="single"/>
-        </w:rPr>
-        <w:t>PREVENTION SECURITY SYSTEM</w:t>
-      </w:r>
-      <w:r>
-        <w:rPr>
-          <w:u w:val="single"/>
-        </w:rPr>
-        <w:t>:</w:t>
-      </w:r>
-      <w:r>
-        <w:t xml:space="preserve"> </w:t>
-      </w:r>
-      <w:r>
-        <w:rPr>
-          <w:b/>
-          <w:bCs/>
-          <w:color w:val="FF0000"/>
-        </w:rPr>
-        <w:t xml:space="preserve">ANY </w:t>
-      </w:r>
-      <w:r>
-        <w:rPr>
-          <w:b/>
-          <w:bCs/>
-          <w:color w:val="FF0000"/>
-        </w:rPr>
-        <w:t>NEURON ZAP</w:t>
-      </w:r>
-      <w:r>
-        <w:rPr>
-          <w:b/>
-          <w:bCs/>
-        </w:rPr>
-        <w:t>;</w:t>
-      </w:r>
-    </w:p>
-    <w:p>
-      <w:pPr>
-        <w:ind w:left="360"/>
-        <w:jc w:val="both"/>
-        <w:rPr>
-          <w:b/>
-          <w:bCs/>
-        </w:rPr>
-      </w:pPr>
-      <w:r>
-        <w:tab/>
-      </w:r>
-      <w:r>
-        <w:rPr>
-          <w:u w:val="single"/>
-        </w:rPr>
-        <w:t>PREVENTION SECURITY SYSTEM</w:t>
-      </w:r>
-      <w:r>
-        <w:rPr>
-          <w:u w:val="single"/>
-        </w:rPr>
-        <w:t>:</w:t>
-      </w:r>
-      <w:r>
-        <w:t xml:space="preserve"> </w:t>
-      </w:r>
-      <w:r>
-        <w:rPr>
-          <w:b/>
-          <w:bCs/>
-          <w:color w:val="FF0000"/>
-        </w:rPr>
-        <w:t xml:space="preserve">ANY </w:t>
-      </w:r>
-      <w:r>
-        <w:rPr>
-          <w:b/>
-          <w:bCs/>
-          <w:color w:val="FF0000"/>
-        </w:rPr>
-        <w:t>“NUCLEAR EXPLOSION SAUCE”</w:t>
-      </w:r>
-      <w:r>
-        <w:rPr>
-          <w:b/>
-          <w:bCs/>
-        </w:rPr>
-        <w:t>;</w:t>
-      </w:r>
-    </w:p>
-    <w:p>
-      <w:pPr>
-        <w:ind w:left="360"/>
-        <w:jc w:val="both"/>
-        <w:rPr>
-          <w:b/>
-          <w:bCs/>
-        </w:rPr>
-      </w:pPr>
-      <w:r>
-        <w:tab/>
-      </w:r>
-      <w:r>
-        <w:rPr>
-          <w:u w:val="single"/>
-        </w:rPr>
-        <w:t>PREVENTION SECURITY SYSTEM</w:t>
-      </w:r>
-      <w:r>
-        <w:rPr>
-          <w:u w:val="single"/>
-        </w:rPr>
-        <w:t>:</w:t>
-      </w:r>
-      <w:r>
-        <w:t xml:space="preserve"> </w:t>
-      </w:r>
-      <w:r>
-        <w:rPr>
-          <w:b/>
-          <w:bCs/>
-          <w:color w:val="FF0000"/>
-        </w:rPr>
-        <w:t xml:space="preserve">ANY </w:t>
-      </w:r>
-      <w:r>
-        <w:rPr>
-          <w:b/>
-          <w:bCs/>
-          <w:color w:val="FF0000"/>
-        </w:rPr>
-        <w:t>PERIPHERAL FLARE</w:t>
-      </w:r>
-      <w:r>
-        <w:rPr>
-          <w:b/>
-          <w:bCs/>
-        </w:rPr>
-        <w:t>;</w:t>
-      </w:r>
-    </w:p>
-    <w:p>
-      <w:pPr>
-        <w:ind w:left="360"/>
-        <w:jc w:val="both"/>
-        <w:rPr>
-          <w:b/>
-          <w:bCs/>
-        </w:rPr>
-      </w:pPr>
-      <w:r>
-        <w:tab/>
-      </w:r>
-      <w:r>
-        <w:rPr>
-          <w:u w:val="single"/>
-        </w:rPr>
-        <w:t>PREVENTION SECURITY SYSTEM</w:t>
-      </w:r>
-      <w:r>
-        <w:rPr>
-          <w:u w:val="single"/>
-        </w:rPr>
-        <w:t>:</w:t>
-      </w:r>
-      <w:r>
-        <w:t xml:space="preserve"> </w:t>
-      </w:r>
-      <w:r>
-        <w:rPr>
-          <w:b/>
-          <w:bCs/>
-          <w:color w:val="FF0000"/>
-        </w:rPr>
-        <w:t xml:space="preserve">ANY </w:t>
-      </w:r>
-      <w:r>
-        <w:rPr>
-          <w:b/>
-          <w:bCs/>
-          <w:color w:val="FF0000"/>
-        </w:rPr>
-        <w:t>PERVERT</w:t>
-      </w:r>
-      <w:r>
-        <w:rPr>
-          <w:b/>
-          <w:bCs/>
-        </w:rPr>
-        <w:t>;</w:t>
-      </w:r>
-    </w:p>
-    <w:p>
-      <w:pPr>
-        <w:ind w:left="360"/>
-        <w:jc w:val="both"/>
-        <w:rPr>
-          <w:b/>
-          <w:bCs/>
-        </w:rPr>
-      </w:pPr>
-      <w:r>
-        <w:tab/>
-      </w:r>
-      <w:r>
-        <w:rPr>
-          <w:u w:val="single"/>
-        </w:rPr>
-        <w:t>PREVENTION SECURITY SYSTEM</w:t>
-      </w:r>
-      <w:r>
-        <w:rPr>
-          <w:u w:val="single"/>
-        </w:rPr>
-        <w:t>:</w:t>
-      </w:r>
-      <w:r>
-        <w:t xml:space="preserve"> </w:t>
-      </w:r>
-      <w:r>
-        <w:rPr>
-          <w:b/>
-          <w:bCs/>
-          <w:color w:val="FF0000"/>
-        </w:rPr>
-        <w:t xml:space="preserve">ANY </w:t>
-      </w:r>
-      <w:r>
-        <w:rPr>
-          <w:b/>
-          <w:bCs/>
-          <w:color w:val="FF0000"/>
-        </w:rPr>
-        <w:t>PHASE SHIFT EQUALIZER</w:t>
-      </w:r>
-      <w:r>
-        <w:rPr>
-          <w:b/>
-          <w:bCs/>
-        </w:rPr>
-        <w:t>;</w:t>
-      </w:r>
-    </w:p>
-    <w:p>
-      <w:pPr>
-        <w:ind w:left="360"/>
-        <w:jc w:val="both"/>
-        <w:rPr>
-          <w:b/>
-          <w:bCs/>
-        </w:rPr>
-      </w:pPr>
-      <w:r>
-        <w:tab/>
-      </w:r>
-      <w:r>
-        <w:rPr>
-          <w:u w:val="single"/>
-        </w:rPr>
-        <w:t>PREVENTION SECURITY SYSTEM</w:t>
-      </w:r>
-      <w:r>
-        <w:rPr>
-          <w:u w:val="single"/>
-        </w:rPr>
-        <w:t>:</w:t>
-      </w:r>
-      <w:r>
-        <w:t xml:space="preserve"> </w:t>
-      </w:r>
-      <w:r>
-        <w:rPr>
-          <w:b/>
-          <w:bCs/>
-          <w:color w:val="FF0000"/>
-        </w:rPr>
-        <w:t xml:space="preserve">ANY </w:t>
-      </w:r>
-      <w:r>
-        <w:rPr>
-          <w:b/>
-          <w:bCs/>
-          <w:color w:val="FF0000"/>
-        </w:rPr>
-        <w:t>PSYCHOLOGICAL EXECUTION</w:t>
-      </w:r>
-      <w:r>
-        <w:rPr>
-          <w:b/>
-          <w:bCs/>
-        </w:rPr>
-        <w:t>;</w:t>
-      </w:r>
-    </w:p>
-    <w:p>
-      <w:pPr>
-        <w:ind w:left="360"/>
-        <w:jc w:val="both"/>
-        <w:rPr>
-          <w:b/>
-          <w:bCs/>
-        </w:rPr>
-      </w:pPr>
-      <w:r>
-        <w:tab/>
-      </w:r>
-      <w:r>
-        <w:rPr>
-          <w:u w:val="single"/>
-        </w:rPr>
-        <w:t>PREVENTION SECURITY SYSTEM</w:t>
-      </w:r>
-      <w:r>
-        <w:rPr>
-          <w:u w:val="single"/>
-        </w:rPr>
-        <w:t>:</w:t>
-      </w:r>
-      <w:r>
-        <w:t xml:space="preserve"> </w:t>
-      </w:r>
-      <w:r>
-        <w:rPr>
-          <w:b/>
-          <w:bCs/>
-          <w:color w:val="FF0000"/>
-        </w:rPr>
-        <w:t xml:space="preserve">ANY </w:t>
-      </w:r>
-      <w:r>
-        <w:rPr>
-          <w:b/>
-          <w:bCs/>
-          <w:color w:val="FF0000"/>
-        </w:rPr>
-        <w:t>PSYCHOLOGICAL MALFORMATION</w:t>
-      </w:r>
-      <w:r>
-        <w:rPr>
-          <w:b/>
-          <w:bCs/>
-        </w:rPr>
-        <w:t>;</w:t>
-      </w:r>
-    </w:p>
-    <w:p>
-      <w:pPr>
-        <w:ind w:left="360"/>
-        <w:jc w:val="both"/>
-        <w:rPr>
-          <w:b/>
-          <w:bCs/>
-        </w:rPr>
-      </w:pPr>
-      <w:r>
-        <w:tab/>
-      </w:r>
-      <w:r>
-        <w:rPr>
-          <w:u w:val="single"/>
-        </w:rPr>
-        <w:t>PREVENTION SECURITY SYSTEM</w:t>
-      </w:r>
-      <w:r>
-        <w:rPr>
-          <w:u w:val="single"/>
-        </w:rPr>
-        <w:t>:</w:t>
-      </w:r>
-      <w:r>
-        <w:t xml:space="preserve"> </w:t>
-      </w:r>
-      <w:r>
-        <w:rPr>
-          <w:b/>
-          <w:bCs/>
-          <w:color w:val="FF0000"/>
-        </w:rPr>
-        <w:t xml:space="preserve">ANY </w:t>
-      </w:r>
-      <w:r>
-        <w:rPr>
-          <w:b/>
-          <w:bCs/>
-          <w:color w:val="FF0000"/>
-        </w:rPr>
-        <w:t>RACING THOUGHTS</w:t>
-      </w:r>
-      <w:r>
-        <w:rPr>
-          <w:b/>
-          <w:bCs/>
-        </w:rPr>
-        <w:t>;</w:t>
-      </w:r>
-    </w:p>
-    <w:p>
-      <w:pPr>
-        <w:ind w:left="360"/>
-        <w:jc w:val="both"/>
-        <w:rPr>
-          <w:b/>
-          <w:bCs/>
-        </w:rPr>
-      </w:pPr>
-      <w:r>
-        <w:tab/>
-      </w:r>
-      <w:r>
-        <w:rPr>
-          <w:u w:val="single"/>
-        </w:rPr>
-        <w:t>PREVENTION SECURITY SYSTEM</w:t>
-      </w:r>
-      <w:r>
-        <w:rPr>
-          <w:u w:val="single"/>
-        </w:rPr>
-        <w:t>:</w:t>
-      </w:r>
-      <w:r>
-        <w:t xml:space="preserve"> </w:t>
-      </w:r>
-      <w:r>
-        <w:rPr>
-          <w:b/>
-          <w:bCs/>
-          <w:color w:val="FF0000"/>
-        </w:rPr>
-        <w:t xml:space="preserve">ANY </w:t>
-      </w:r>
-      <w:r>
-        <w:rPr>
-          <w:b/>
-          <w:bCs/>
-          <w:color w:val="FF0000"/>
-        </w:rPr>
-        <w:t>RETRACTABLE MIGRAINE</w:t>
-      </w:r>
-      <w:r>
-        <w:rPr>
-          <w:b/>
-          <w:bCs/>
-        </w:rPr>
-        <w:t>;</w:t>
-      </w:r>
-    </w:p>
-    <w:p>
-      <w:pPr>
-        <w:ind w:left="360"/>
-        <w:jc w:val="both"/>
-        <w:rPr>
-          <w:b/>
-          <w:bCs/>
-        </w:rPr>
-      </w:pPr>
-      <w:r>
-        <w:tab/>
-      </w:r>
-      <w:r>
-        <w:rPr>
-          <w:u w:val="single"/>
-        </w:rPr>
-        <w:t>PREVENTION SECURITY SYSTEM</w:t>
-      </w:r>
-      <w:r>
-        <w:rPr>
-          <w:u w:val="single"/>
-        </w:rPr>
-        <w:t>:</w:t>
-      </w:r>
-      <w:r>
-        <w:t xml:space="preserve"> </w:t>
-      </w:r>
-      <w:r>
-        <w:rPr>
-          <w:b/>
-          <w:bCs/>
-          <w:color w:val="FF0000"/>
-        </w:rPr>
-        <w:t xml:space="preserve">ANY </w:t>
-      </w:r>
-      <w:r>
-        <w:rPr>
-          <w:b/>
-          <w:bCs/>
-          <w:color w:val="FF0000"/>
-        </w:rPr>
-        <w:t>SEDUCING SPIRITS</w:t>
-      </w:r>
-      <w:r>
-        <w:rPr>
-          <w:b/>
-          <w:bCs/>
-        </w:rPr>
-        <w:t>;</w:t>
-      </w:r>
-    </w:p>
-    <w:p>
-      <w:pPr>
-        <w:ind w:left="360"/>
-        <w:jc w:val="both"/>
-        <w:rPr>
-          <w:b/>
-          <w:bCs/>
-        </w:rPr>
-      </w:pPr>
-      <w:r>
-        <w:tab/>
-      </w:r>
-      <w:r>
-        <w:rPr>
-          <w:u w:val="single"/>
-        </w:rPr>
-        <w:t>PREVENTION SECURITY SYSTEM</w:t>
-      </w:r>
-      <w:r>
-        <w:rPr>
-          <w:u w:val="single"/>
-        </w:rPr>
-        <w:t>:</w:t>
-      </w:r>
-      <w:r>
-        <w:t xml:space="preserve"> </w:t>
-      </w:r>
-      <w:r>
-        <w:rPr>
-          <w:b/>
-          <w:bCs/>
-          <w:color w:val="FF0000"/>
-        </w:rPr>
-        <w:t xml:space="preserve">ANY </w:t>
-      </w:r>
-      <w:r>
-        <w:rPr>
-          <w:b/>
-          <w:bCs/>
-          <w:color w:val="FF0000"/>
-        </w:rPr>
-        <w:t>SEIZURE</w:t>
-      </w:r>
-      <w:r>
-        <w:rPr>
-          <w:b/>
-          <w:bCs/>
-        </w:rPr>
-        <w:t>;</w:t>
-      </w:r>
-    </w:p>
-    <w:p>
-      <w:pPr>
-        <w:ind w:left="360"/>
-        <w:jc w:val="both"/>
-        <w:rPr>
-          <w:b/>
-          <w:bCs/>
-        </w:rPr>
-      </w:pPr>
-      <w:r>
-        <w:tab/>
-      </w:r>
-      <w:r>
-        <w:rPr>
-          <w:u w:val="single"/>
-        </w:rPr>
-        <w:t>PREVENTION SECURITY SYSTEM</w:t>
-      </w:r>
-      <w:r>
-        <w:rPr>
-          <w:u w:val="single"/>
-        </w:rPr>
-        <w:t>:</w:t>
-      </w:r>
-      <w:r>
-        <w:t xml:space="preserve"> </w:t>
-      </w:r>
-      <w:r>
-        <w:rPr>
-          <w:b/>
-          <w:bCs/>
-          <w:color w:val="FF0000"/>
-        </w:rPr>
-        <w:t xml:space="preserve">ANY </w:t>
-      </w:r>
-      <w:r>
-        <w:rPr>
-          <w:b/>
-          <w:bCs/>
-          <w:color w:val="FF0000"/>
-        </w:rPr>
-        <w:t>SIZZLING HEADACHE</w:t>
-      </w:r>
-      <w:r>
-        <w:rPr>
-          <w:b/>
-          <w:bCs/>
-        </w:rPr>
-        <w:t>;</w:t>
-      </w:r>
-    </w:p>
-    <w:p>
-      <w:pPr>
-        <w:ind w:left="360"/>
-        <w:jc w:val="both"/>
-        <w:rPr>
-          <w:b/>
-          <w:bCs/>
-        </w:rPr>
-      </w:pPr>
-      <w:r>
-        <w:tab/>
-      </w:r>
-      <w:r>
-        <w:rPr>
-          <w:u w:val="single"/>
-        </w:rPr>
-        <w:t>PREVENTION SECURITY SYSTEM</w:t>
-      </w:r>
-      <w:r>
-        <w:rPr>
-          <w:u w:val="single"/>
-        </w:rPr>
-        <w:t>:</w:t>
-      </w:r>
-      <w:r>
-        <w:t xml:space="preserve"> </w:t>
-      </w:r>
-      <w:r>
-        <w:rPr>
-          <w:b/>
-          <w:bCs/>
-          <w:color w:val="FF0000"/>
-        </w:rPr>
-        <w:t xml:space="preserve">ANY </w:t>
-      </w:r>
-      <w:r>
-        <w:rPr>
-          <w:b/>
-          <w:bCs/>
-          <w:color w:val="FF0000"/>
-        </w:rPr>
-        <w:t>SIZZLING MIGRAINE</w:t>
-      </w:r>
-      <w:r>
-        <w:rPr>
-          <w:b/>
-          <w:bCs/>
-        </w:rPr>
-        <w:t>;</w:t>
-      </w:r>
-    </w:p>
-    <w:p>
-      <w:pPr>
-        <w:ind w:left="360"/>
-        <w:jc w:val="both"/>
-        <w:rPr>
-          <w:b/>
-          <w:bCs/>
-        </w:rPr>
-      </w:pPr>
-      <w:r>
-        <w:tab/>
-      </w:r>
-      <w:r>
-        <w:rPr>
-          <w:u w:val="single"/>
-        </w:rPr>
-        <w:t>PREVENTION SECURITY SYSTEM</w:t>
-      </w:r>
-      <w:r>
-        <w:rPr>
-          <w:u w:val="single"/>
-        </w:rPr>
-        <w:t>:</w:t>
-      </w:r>
-      <w:r>
-        <w:t xml:space="preserve"> </w:t>
-      </w:r>
-      <w:r>
-        <w:rPr>
-          <w:b/>
-          <w:bCs/>
-          <w:color w:val="FF0000"/>
-        </w:rPr>
-        <w:t xml:space="preserve">ANY </w:t>
-      </w:r>
-      <w:r>
-        <w:rPr>
-          <w:b/>
-          <w:bCs/>
-          <w:color w:val="FF0000"/>
-        </w:rPr>
-        <w:t>SLEEP CRAVINGS</w:t>
-      </w:r>
-      <w:r>
-        <w:rPr>
-          <w:b/>
-          <w:bCs/>
-        </w:rPr>
-        <w:t>;</w:t>
-      </w:r>
-    </w:p>
-    <w:p>
-      <w:pPr>
-        <w:ind w:left="360"/>
-        <w:jc w:val="both"/>
-        <w:rPr>
-          <w:b/>
-          <w:bCs/>
-        </w:rPr>
-      </w:pPr>
-      <w:r>
-        <w:tab/>
-      </w:r>
-      <w:r>
-        <w:rPr>
-          <w:u w:val="single"/>
-        </w:rPr>
-        <w:t>PREVENTION SECURITY SYSTEM</w:t>
-      </w:r>
-      <w:r>
-        <w:rPr>
-          <w:u w:val="single"/>
-        </w:rPr>
-        <w:t>:</w:t>
-      </w:r>
-      <w:r>
-        <w:t xml:space="preserve"> </w:t>
-      </w:r>
-      <w:r>
-        <w:rPr>
-          <w:b/>
-          <w:bCs/>
-          <w:color w:val="FF0000"/>
-        </w:rPr>
-        <w:t xml:space="preserve">ANY </w:t>
-      </w:r>
-      <w:r>
-        <w:rPr>
-          <w:b/>
-          <w:bCs/>
-          <w:color w:val="FF0000"/>
-        </w:rPr>
-        <w:t>SLEEPINESS</w:t>
-      </w:r>
-      <w:r>
-        <w:rPr>
-          <w:b/>
-          <w:bCs/>
-        </w:rPr>
-        <w:t>;</w:t>
-      </w:r>
-    </w:p>
-    <w:p>
-      <w:pPr>
-        <w:ind w:left="360"/>
-        <w:jc w:val="both"/>
-        <w:rPr>
-          <w:b/>
-          <w:bCs/>
-        </w:rPr>
-      </w:pPr>
-      <w:r>
-        <w:tab/>
-      </w:r>
-      <w:r>
-        <w:rPr>
-          <w:u w:val="single"/>
-        </w:rPr>
-        <w:t>PREVENTION SECURITY SYSTEM</w:t>
-      </w:r>
-      <w:r>
-        <w:rPr>
-          <w:u w:val="single"/>
-        </w:rPr>
-        <w:t>:</w:t>
-      </w:r>
-      <w:r>
-        <w:t xml:space="preserve"> </w:t>
-      </w:r>
-      <w:r>
-        <w:rPr>
-          <w:b/>
-          <w:bCs/>
-          <w:color w:val="FF0000"/>
-        </w:rPr>
-        <w:t xml:space="preserve">ANY </w:t>
-      </w:r>
-      <w:r>
-        <w:rPr>
-          <w:b/>
-          <w:bCs/>
-          <w:color w:val="FF0000"/>
-        </w:rPr>
-        <w:t>SLOWNESS</w:t>
-      </w:r>
-      <w:r>
-        <w:rPr>
-          <w:b/>
-          <w:bCs/>
-        </w:rPr>
-        <w:t>;</w:t>
-      </w:r>
-    </w:p>
-    <w:p>
-      <w:pPr>
-        <w:ind w:left="360"/>
-        <w:jc w:val="both"/>
-        <w:rPr>
-          <w:b/>
-          <w:bCs/>
-        </w:rPr>
-      </w:pPr>
-      <w:r>
-        <w:tab/>
-      </w:r>
-      <w:r>
-        <w:rPr>
-          <w:u w:val="single"/>
-        </w:rPr>
-        <w:t>PREVENTION SECURITY SYSTEM</w:t>
-      </w:r>
-      <w:r>
-        <w:rPr>
-          <w:u w:val="single"/>
-        </w:rPr>
-        <w:t>:</w:t>
-      </w:r>
-      <w:r>
-        <w:t xml:space="preserve"> </w:t>
-      </w:r>
-      <w:r>
-        <w:rPr>
-          <w:b/>
-          <w:bCs/>
-          <w:color w:val="FF0000"/>
-        </w:rPr>
-        <w:t xml:space="preserve">ANY </w:t>
-      </w:r>
-      <w:r>
-        <w:rPr>
-          <w:b/>
-          <w:bCs/>
-          <w:color w:val="FF0000"/>
-        </w:rPr>
         <w:t>SPLITTING HEADACHE</w:t>
       </w:r>
       <w:r>
@@ -9615,7 +9763,6 @@
         </w:rPr>
       </w:pPr>
       <w:r>
-        <w:lastRenderedPageBreak/>
         <w:tab/>
       </w:r>
       <w:r>
@@ -10310,15 +10457,7 @@
           <w:bCs/>
           <w:color w:val="FF0000"/>
         </w:rPr>
-        <w:t>UN</w:t>
-      </w:r>
-      <w:r>
-        <w:rPr>
-          <w:b/>
-          <w:bCs/>
-          <w:color w:val="FF0000"/>
-        </w:rPr>
-        <w:t>PROFESSIONALISM</w:t>
+        <w:t>UNPROFESSIONALISM</w:t>
       </w:r>
       <w:r>
         <w:rPr>
@@ -11862,6 +12001,7 @@
       </w:rPr>
       <w:t xml:space="preserve"> </w:t>
     </w:r>
+    <w:proofErr w:type="gramStart"/>
     <w:r>
       <w:rPr>
         <w:b/>
@@ -11887,7 +12027,16 @@
         <w:color w:val="000000" w:themeColor="text1"/>
         <w:sz w:val="18"/>
       </w:rPr>
-      <w:t xml:space="preserve">          Company </w:t>
+      <w:t xml:space="preserve">  </w:t>
+    </w:r>
+    <w:proofErr w:type="gramEnd"/>
+    <w:r>
+      <w:rPr>
+        <w:i/>
+        <w:color w:val="000000" w:themeColor="text1"/>
+        <w:sz w:val="18"/>
+      </w:rPr>
+      <w:t xml:space="preserve">        Company </w:t>
     </w:r>
     <w:r>
       <w:rPr>

</xml_diff>